<commit_message>
add  vibration and tilt handling with thresholds and JSON status reporting
</commit_message>
<xml_diff>
--- a/VibeCheck.v4.docx
+++ b/VibeCheck.v4.docx
@@ -2232,27 +2232,14 @@
       <w:r>
         <w:t xml:space="preserve"> </w:t>
       </w:r>
-      <w:r>
-        <w:fldChar w:fldCharType="begin"/>
-      </w:r>
-      <w:r>
-        <w:instrText xml:space="preserve"> SEQ Figure \* ARABIC </w:instrText>
-      </w:r>
-      <w:r>
-        <w:fldChar w:fldCharType="separate"/>
-      </w:r>
-      <w:r>
-        <w:rPr>
-          <w:noProof/>
-        </w:rPr>
-        <w:t>1</w:t>
-      </w:r>
-      <w:r>
-        <w:rPr>
-          <w:noProof/>
-        </w:rPr>
-        <w:fldChar w:fldCharType="end"/>
-      </w:r>
+      <w:fldSimple w:instr=" SEQ Figure \* ARABIC ">
+        <w:r>
+          <w:rPr>
+            <w:noProof/>
+          </w:rPr>
+          <w:t>1</w:t>
+        </w:r>
+      </w:fldSimple>
     </w:p>
     <w:p>
       <w:r>
@@ -2643,15 +2630,7 @@
       </w:r>
       <w:proofErr w:type="spellEnd"/>
       <w:r>
-        <w:t xml:space="preserve"> </w:t>
-      </w:r>
-      <w:proofErr w:type="spellStart"/>
-      <w:r>
-        <w:t>na</w:t>
-      </w:r>
-      <w:proofErr w:type="spellEnd"/>
-      <w:r>
-        <w:t xml:space="preserve"> </w:t>
+        <w:t xml:space="preserve"> na </w:t>
       </w:r>
       <w:proofErr w:type="spellStart"/>
       <w:r>
@@ -7116,13 +7095,8 @@
       <w:r>
         <w:t xml:space="preserve"> </w:t>
       </w:r>
-      <w:proofErr w:type="gramStart"/>
-      <w:r>
-        <w:t>Kada</w:t>
-      </w:r>
-      <w:proofErr w:type="gramEnd"/>
-      <w:r>
-        <w:t xml:space="preserve"> </w:t>
+      <w:r>
+        <w:t xml:space="preserve">Kada </w:t>
       </w:r>
       <w:r>
         <w:t>j</w:t>
@@ -9297,6 +9271,9 @@
             </w:r>
             <w:r>
               <w:t>/WARNING/</w:t>
+            </w:r>
+            <w:r>
+              <w:t>ALERT/</w:t>
             </w:r>
             <w:r>
               <w:t>OOB</w:t>
@@ -10995,15 +10972,7 @@
             </w:r>
             <w:proofErr w:type="spellEnd"/>
             <w:r>
-              <w:t xml:space="preserve"> </w:t>
-            </w:r>
-            <w:proofErr w:type="spellStart"/>
-            <w:r>
-              <w:t>i</w:t>
-            </w:r>
-            <w:proofErr w:type="spellEnd"/>
-            <w:r>
-              <w:t xml:space="preserve"> </w:t>
+              <w:t xml:space="preserve"> i </w:t>
             </w:r>
             <w:proofErr w:type="spellStart"/>
             <w:r>
@@ -14396,6 +14365,7 @@
   <w:style w:type="character" w:default="1" w:styleId="DefaultParagraphFont">
     <w:name w:val="Default Paragraph Font"/>
     <w:uiPriority w:val="1"/>
+    <w:semiHidden/>
     <w:unhideWhenUsed/>
   </w:style>
   <w:style w:type="table" w:default="1" w:styleId="TableNormal">

</xml_diff>

<commit_message>
chore: clean up unused includes and optimize file structure
</commit_message>
<xml_diff>
--- a/VibeCheck.v4.docx
+++ b/VibeCheck.v4.docx
@@ -7813,8 +7813,13 @@
             </w:r>
             <w:proofErr w:type="spellEnd"/>
             <w:r>
-              <w:t>/actuators/audio</w:t>
-            </w:r>
+              <w:t>/actuators/</w:t>
+            </w:r>
+            <w:proofErr w:type="spellStart"/>
+            <w:r>
+              <w:t>sirena</w:t>
+            </w:r>
+            <w:proofErr w:type="spellEnd"/>
           </w:p>
         </w:tc>
         <w:tc>
@@ -7937,7 +7942,94 @@
             </w:r>
             <w:proofErr w:type="spellEnd"/>
             <w:r>
-              <w:t>/control/status</w:t>
+              <w:t>/</w:t>
+            </w:r>
+            <w:r>
+              <w:t>app</w:t>
+            </w:r>
+            <w:r>
+              <w:t>/</w:t>
+            </w:r>
+            <w:r>
+              <w:t>vibration</w:t>
+            </w:r>
+          </w:p>
+        </w:tc>
+        <w:tc>
+          <w:tcPr>
+            <w:tcW w:w="1854" w:type="dxa"/>
+          </w:tcPr>
+          <w:p>
+            <w:proofErr w:type="spellStart"/>
+            <w:r>
+              <w:t>Kontroler</w:t>
+            </w:r>
+            <w:proofErr w:type="spellEnd"/>
+          </w:p>
+        </w:tc>
+        <w:tc>
+          <w:tcPr>
+            <w:tcW w:w="1409" w:type="dxa"/>
+          </w:tcPr>
+          <w:p>
+            <w:proofErr w:type="spellStart"/>
+            <w:r>
+              <w:t>Aplikacija</w:t>
+            </w:r>
+            <w:proofErr w:type="spellEnd"/>
+          </w:p>
+        </w:tc>
+        <w:tc>
+          <w:tcPr>
+            <w:tcW w:w="2695" w:type="dxa"/>
+          </w:tcPr>
+          <w:p>
+            <w:proofErr w:type="spellStart"/>
+            <w:r>
+              <w:t>Podaci</w:t>
+            </w:r>
+            <w:proofErr w:type="spellEnd"/>
+            <w:r>
+              <w:t xml:space="preserve"> od </w:t>
+            </w:r>
+            <w:proofErr w:type="spellStart"/>
+            <w:r>
+              <w:t>sensore+status</w:t>
+            </w:r>
+            <w:proofErr w:type="spellEnd"/>
+            <w:r>
+              <w:t xml:space="preserve"> </w:t>
+            </w:r>
+            <w:proofErr w:type="spellStart"/>
+            <w:r>
+              <w:t>aktuatora</w:t>
+            </w:r>
+            <w:proofErr w:type="spellEnd"/>
+          </w:p>
+        </w:tc>
+      </w:tr>
+      <w:tr>
+        <w:tc>
+          <w:tcPr>
+            <w:tcW w:w="3392" w:type="dxa"/>
+          </w:tcPr>
+          <w:p>
+            <w:proofErr w:type="spellStart"/>
+            <w:r>
+              <w:t>VibeCheck</w:t>
+            </w:r>
+            <w:proofErr w:type="spellEnd"/>
+            <w:r>
+              <w:t>/</w:t>
+            </w:r>
+            <w:r>
+              <w:t>app</w:t>
+            </w:r>
+            <w:r>
+              <w:t>/</w:t>
+            </w:r>
+            <w:r>
+              <w:t>tilt</w:t>
             </w:r>
           </w:p>
         </w:tc>
@@ -8589,12 +8681,12 @@
               <w:ind w:left="720"/>
             </w:pPr>
             <w:r>
+              <w:lastRenderedPageBreak/>
               <w:t>“State”: “T/F”</w:t>
             </w:r>
           </w:p>
           <w:p>
             <w:r>
-              <w:lastRenderedPageBreak/>
               <w:t xml:space="preserve">  },</w:t>
             </w:r>
             <w:r>
@@ -8842,8 +8934,13 @@
             </w:r>
             <w:proofErr w:type="spellEnd"/>
             <w:r>
-              <w:t>/actuators/audio</w:t>
-            </w:r>
+              <w:t>/actuators/</w:t>
+            </w:r>
+            <w:proofErr w:type="spellStart"/>
+            <w:r>
+              <w:t>sirena</w:t>
+            </w:r>
+            <w:proofErr w:type="spellEnd"/>
           </w:p>
         </w:tc>
         <w:tc>
@@ -9143,7 +9240,16 @@
             </w:r>
             <w:proofErr w:type="spellEnd"/>
             <w:r>
-              <w:t>/control/status</w:t>
+              <w:t>/</w:t>
+            </w:r>
+            <w:r>
+              <w:t>app</w:t>
+            </w:r>
+            <w:r>
+              <w:t>/</w:t>
+            </w:r>
+            <w:r>
+              <w:t>vibration</w:t>
             </w:r>
           </w:p>
         </w:tc>
@@ -9171,6 +9277,7 @@
           </w:p>
           <w:p>
             <w:r>
+              <w:lastRenderedPageBreak/>
               <w:t xml:space="preserve">  {</w:t>
             </w:r>
           </w:p>
@@ -9179,7 +9286,6 @@
               <w:ind w:left="720"/>
             </w:pPr>
             <w:r>
-              <w:lastRenderedPageBreak/>
               <w:t>“Vibration”: “0~29.43”,</w:t>
             </w:r>
           </w:p>
@@ -9307,7 +9413,10 @@
             </w:r>
             <w:proofErr w:type="spellEnd"/>
             <w:r>
-              <w:t>/+/disconnected</w:t>
+              <w:t>/app/</w:t>
+            </w:r>
+            <w:r>
+              <w:t>tilt</w:t>
             </w:r>
           </w:p>
         </w:tc>
@@ -9315,77 +9424,7 @@
           <w:tcPr>
             <w:tcW w:w="6205" w:type="dxa"/>
           </w:tcPr>
-          <w:p>
-            <w:r>
-              <w:t>{</w:t>
-            </w:r>
-          </w:p>
-          <w:p>
-            <w:r>
-              <w:t xml:space="preserve">“id”:” </w:t>
-            </w:r>
-            <w:r>
-              <w:t>&lt;</w:t>
-            </w:r>
-            <w:proofErr w:type="spellStart"/>
-            <w:r>
-              <w:t>client_id</w:t>
-            </w:r>
-            <w:proofErr w:type="spellEnd"/>
-            <w:r>
-              <w:t>&gt;</w:t>
-            </w:r>
-            <w:r>
-              <w:t>”,</w:t>
-            </w:r>
-          </w:p>
-          <w:p>
-            <w:r>
-              <w:t>“group”</w:t>
-            </w:r>
-            <w:proofErr w:type="gramStart"/>
-            <w:r>
-              <w:t>:”&lt;</w:t>
-            </w:r>
-            <w:proofErr w:type="spellStart"/>
-            <w:proofErr w:type="gramEnd"/>
-            <w:r>
-              <w:t>client_group</w:t>
-            </w:r>
-            <w:proofErr w:type="spellEnd"/>
-            <w:r>
-              <w:t>&gt;”,</w:t>
-            </w:r>
-          </w:p>
-          <w:p>
-            <w:r>
-              <w:t>“</w:t>
-            </w:r>
-            <w:proofErr w:type="spellStart"/>
-            <w:r>
-              <w:t>Stanje</w:t>
-            </w:r>
-            <w:proofErr w:type="spellEnd"/>
-            <w:r>
-              <w:t>”</w:t>
-            </w:r>
-            <w:proofErr w:type="gramStart"/>
-            <w:r>
-              <w:t>:”</w:t>
-            </w:r>
-            <w:r>
-              <w:t>OFF</w:t>
-            </w:r>
-            <w:proofErr w:type="gramEnd"/>
-            <w:r>
-              <w:t>”</w:t>
-            </w:r>
-          </w:p>
-          <w:p>
-            <w:r>
-              <w:t>}</w:t>
-            </w:r>
-          </w:p>
+          <w:p/>
         </w:tc>
       </w:tr>
       <w:tr>
@@ -9394,11 +9433,13 @@
             <w:tcW w:w="3145" w:type="dxa"/>
           </w:tcPr>
           <w:p>
-            <w:r>
-              <w:rPr>
-                <w:lang w:val="hu-HU"/>
-              </w:rPr>
-              <w:t>VibeCheck/+/connected</w:t>
+            <w:proofErr w:type="spellStart"/>
+            <w:r>
+              <w:t>VibeCheck</w:t>
+            </w:r>
+            <w:proofErr w:type="spellEnd"/>
+            <w:r>
+              <w:t>/+/disconnected</w:t>
             </w:r>
           </w:p>
         </w:tc>
@@ -9462,14 +9503,99 @@
             </w:r>
             <w:proofErr w:type="gramStart"/>
             <w:r>
+              <w:t>:”OFF</w:t>
+            </w:r>
+            <w:proofErr w:type="gramEnd"/>
+            <w:r>
+              <w:t>”</w:t>
+            </w:r>
+          </w:p>
+          <w:p>
+            <w:r>
+              <w:t>}</w:t>
+            </w:r>
+          </w:p>
+        </w:tc>
+      </w:tr>
+      <w:tr>
+        <w:tc>
+          <w:tcPr>
+            <w:tcW w:w="3145" w:type="dxa"/>
+          </w:tcPr>
+          <w:p>
+            <w:r>
+              <w:rPr>
+                <w:lang w:val="hu-HU"/>
+              </w:rPr>
+              <w:t>VibeCheck/+/connected</w:t>
+            </w:r>
+          </w:p>
+        </w:tc>
+        <w:tc>
+          <w:tcPr>
+            <w:tcW w:w="6205" w:type="dxa"/>
+          </w:tcPr>
+          <w:p>
+            <w:r>
+              <w:t>{</w:t>
+            </w:r>
+          </w:p>
+          <w:p>
+            <w:r>
+              <w:t xml:space="preserve">“id”:” </w:t>
+            </w:r>
+            <w:r>
+              <w:t>&lt;</w:t>
+            </w:r>
+            <w:proofErr w:type="spellStart"/>
+            <w:r>
+              <w:t>client_id</w:t>
+            </w:r>
+            <w:proofErr w:type="spellEnd"/>
+            <w:r>
+              <w:t>&gt;</w:t>
+            </w:r>
+            <w:r>
+              <w:t>”,</w:t>
+            </w:r>
+          </w:p>
+          <w:p>
+            <w:r>
+              <w:t>“group”</w:t>
+            </w:r>
+            <w:proofErr w:type="gramStart"/>
+            <w:r>
+              <w:t>:”&lt;</w:t>
+            </w:r>
+            <w:proofErr w:type="spellStart"/>
+            <w:proofErr w:type="gramEnd"/>
+            <w:r>
+              <w:t>client_group</w:t>
+            </w:r>
+            <w:proofErr w:type="spellEnd"/>
+            <w:r>
+              <w:t>&gt;”,</w:t>
+            </w:r>
+          </w:p>
+          <w:p>
+            <w:r>
+              <w:t>“</w:t>
+            </w:r>
+            <w:proofErr w:type="spellStart"/>
+            <w:r>
+              <w:t>Stanje</w:t>
+            </w:r>
+            <w:proofErr w:type="spellEnd"/>
+            <w:r>
+              <w:t>”</w:t>
+            </w:r>
+            <w:proofErr w:type="gramStart"/>
+            <w:r>
               <w:t>:”ON</w:t>
             </w:r>
             <w:proofErr w:type="gramEnd"/>
             <w:r>
-              <w:t>”</w:t>
-            </w:r>
-            <w:r>
-              <w:t>//problem if off</w:t>
+              <w:t>”//problem if off</w:t>
             </w:r>
           </w:p>
           <w:p>
@@ -14365,7 +14491,6 @@
   <w:style w:type="character" w:default="1" w:styleId="DefaultParagraphFont">
     <w:name w:val="Default Paragraph Font"/>
     <w:uiPriority w:val="1"/>
-    <w:semiHidden/>
     <w:unhideWhenUsed/>
   </w:style>
   <w:style w:type="table" w:default="1" w:styleId="TableNormal">

</xml_diff>

<commit_message>
feat: implement vibration and tilt threshold handling with JSON commands
</commit_message>
<xml_diff>
--- a/VibeCheck.v4.docx
+++ b/VibeCheck.v4.docx
@@ -9102,7 +9102,7 @@
             </w:r>
             <w:proofErr w:type="spellStart"/>
             <w:r>
-              <w:t>VibrationService</w:t>
+              <w:t>ThresholdService</w:t>
             </w:r>
             <w:proofErr w:type="spellEnd"/>
             <w:r>
@@ -9119,21 +9119,37 @@
               <w:ind w:left="720"/>
             </w:pPr>
             <w:r>
-              <w:t xml:space="preserve">  “</w:t>
-            </w:r>
-            <w:proofErr w:type="spellStart"/>
-            <w:r>
-              <w:t>WarnThreshold</w:t>
-            </w:r>
-            <w:proofErr w:type="spellEnd"/>
-            <w:r>
-              <w:t>”: “0~</w:t>
-            </w:r>
-            <w:r>
-              <w:t>29.43</w:t>
-            </w:r>
-            <w:r>
-              <w:t>”,</w:t>
+              <w:t>“Type</w:t>
+            </w:r>
+            <w:proofErr w:type="gramStart"/>
+            <w:r>
+              <w:t>”</w:t>
+            </w:r>
+            <w:r>
+              <w:t xml:space="preserve"> </w:t>
+            </w:r>
+            <w:r>
+              <w:t>:</w:t>
+            </w:r>
+            <w:proofErr w:type="gramEnd"/>
+            <w:r>
+              <w:t xml:space="preserve"> “</w:t>
+            </w:r>
+            <w:proofErr w:type="spellStart"/>
+            <w:r>
+              <w:t>VibrationThresholds</w:t>
+            </w:r>
+            <w:proofErr w:type="spellEnd"/>
+            <w:r>
+              <w:t>/</w:t>
+            </w:r>
+            <w:proofErr w:type="spellStart"/>
+            <w:r>
+              <w:t>TiltThresholds</w:t>
+            </w:r>
+            <w:proofErr w:type="spellEnd"/>
+            <w:r>
+              <w:t>”</w:t>
             </w:r>
           </w:p>
           <w:p>
@@ -9141,6 +9157,28 @@
               <w:ind w:left="720"/>
             </w:pPr>
             <w:r>
+              <w:t>“</w:t>
+            </w:r>
+            <w:proofErr w:type="spellStart"/>
+            <w:r>
+              <w:t>WarnThreshold</w:t>
+            </w:r>
+            <w:proofErr w:type="spellEnd"/>
+            <w:r>
+              <w:t>”: “0~</w:t>
+            </w:r>
+            <w:r>
+              <w:t>29.43</w:t>
+            </w:r>
+            <w:r>
+              <w:t>”,</w:t>
+            </w:r>
+          </w:p>
+          <w:p>
+            <w:pPr>
+              <w:ind w:left="720"/>
+            </w:pPr>
+            <w:r>
               <w:t xml:space="preserve">  “</w:t>
             </w:r>
             <w:proofErr w:type="spellStart"/>
@@ -9154,74 +9192,8 @@
           </w:p>
           <w:p>
             <w:r>
-              <w:t xml:space="preserve">  },</w:t>
-            </w:r>
-          </w:p>
-          <w:p>
-            <w:r>
-              <w:t xml:space="preserve">  “</w:t>
-            </w:r>
-            <w:proofErr w:type="spellStart"/>
-            <w:r>
-              <w:t>TiltService</w:t>
-            </w:r>
-            <w:proofErr w:type="spellEnd"/>
-            <w:r>
-              <w:t>”:</w:t>
-            </w:r>
-          </w:p>
-          <w:p>
-            <w:r>
-              <w:t xml:space="preserve">  {</w:t>
-            </w:r>
-          </w:p>
-          <w:p>
-            <w:r>
-              <w:t xml:space="preserve">  “</w:t>
-            </w:r>
-            <w:proofErr w:type="spellStart"/>
-            <w:r>
-              <w:t>WarnThreshold</w:t>
-            </w:r>
-            <w:proofErr w:type="spellEnd"/>
-            <w:r>
-              <w:t>”: “0~</w:t>
-            </w:r>
-            <w:r>
-              <w:t>15</w:t>
-            </w:r>
-            <w:r>
-              <w:t>”</w:t>
-            </w:r>
-            <w:r>
-              <w:t>,</w:t>
-            </w:r>
-          </w:p>
-          <w:p>
-            <w:r>
-              <w:t xml:space="preserve">  “</w:t>
-            </w:r>
-            <w:proofErr w:type="spellStart"/>
-            <w:r>
-              <w:t>AlertThreshold</w:t>
-            </w:r>
-            <w:proofErr w:type="spellEnd"/>
-            <w:r>
-              <w:t>”: “0~</w:t>
-            </w:r>
-            <w:r>
-              <w:t>15</w:t>
-            </w:r>
-            <w:r>
-              <w:t>”</w:t>
-            </w:r>
-          </w:p>
-          <w:p>
-            <w:r>
-              <w:t xml:space="preserve">  }</w:t>
-            </w:r>
-          </w:p>
-          <w:p>
+              <w:t xml:space="preserve">  </w:t>
+            </w:r>
             <w:r>
               <w:t>}</w:t>
             </w:r>
@@ -9277,7 +9249,6 @@
           </w:p>
           <w:p>
             <w:r>
-              <w:lastRenderedPageBreak/>
               <w:t xml:space="preserve">  {</w:t>
             </w:r>
           </w:p>
@@ -9327,6 +9298,7 @@
           </w:p>
           <w:p>
             <w:r>
+              <w:lastRenderedPageBreak/>
               <w:t xml:space="preserve">  “</w:t>
             </w:r>
             <w:proofErr w:type="spellStart"/>
@@ -10414,7 +10386,6 @@
       <w:bookmarkStart w:id="16" w:name="_Toc207810038"/>
       <w:proofErr w:type="spellStart"/>
       <w:r>
-        <w:lastRenderedPageBreak/>
         <w:t>Predefinisana</w:t>
       </w:r>
       <w:proofErr w:type="spellEnd"/>
@@ -10679,6 +10650,7 @@
           </w:tcPr>
           <w:p>
             <w:r>
+              <w:lastRenderedPageBreak/>
               <w:t>20-29.43</w:t>
             </w:r>
           </w:p>

</xml_diff>

<commit_message>
feat: enhance device management with JSON reporting and status updates
</commit_message>
<xml_diff>
--- a/VibeCheck.v4.docx
+++ b/VibeCheck.v4.docx
@@ -9293,81 +9293,7 @@
           </w:p>
           <w:p>
             <w:r>
-              <w:t xml:space="preserve">  },</w:t>
-            </w:r>
-          </w:p>
-          <w:p>
-            <w:r>
-              <w:lastRenderedPageBreak/>
-              <w:t xml:space="preserve">  “</w:t>
-            </w:r>
-            <w:proofErr w:type="spellStart"/>
-            <w:r>
-              <w:t>TiltService</w:t>
-            </w:r>
-            <w:proofErr w:type="spellEnd"/>
-            <w:r>
-              <w:t>”:</w:t>
-            </w:r>
-          </w:p>
-          <w:p>
-            <w:r>
-              <w:t xml:space="preserve">  {</w:t>
-            </w:r>
-          </w:p>
-          <w:p>
-            <w:pPr>
-              <w:ind w:left="720"/>
-            </w:pPr>
-            <w:r>
-              <w:t>“Tilt”: “0~</w:t>
-            </w:r>
-            <w:r>
-              <w:t>15</w:t>
-            </w:r>
-            <w:r>
-              <w:t xml:space="preserve">”, </w:t>
-            </w:r>
-          </w:p>
-          <w:p>
-            <w:pPr>
-              <w:ind w:left="720"/>
-            </w:pPr>
-            <w:r>
-              <w:t>“</w:t>
-            </w:r>
-            <w:proofErr w:type="spellStart"/>
-            <w:r>
-              <w:t>TiltStatus</w:t>
-            </w:r>
-            <w:proofErr w:type="spellEnd"/>
-            <w:r>
-              <w:t>”: “NORMA</w:t>
-            </w:r>
-            <w:r>
-              <w:t>L</w:t>
-            </w:r>
-            <w:r>
-              <w:t>/WARNING/</w:t>
-            </w:r>
-            <w:r>
-              <w:t>ALERT/</w:t>
-            </w:r>
-            <w:r>
-              <w:t>OOB</w:t>
-            </w:r>
-            <w:r>
-              <w:t>”</w:t>
-            </w:r>
-          </w:p>
-          <w:p>
-            <w:r>
               <w:t xml:space="preserve">  }</w:t>
-            </w:r>
-          </w:p>
-          <w:p>
-            <w:r>
-              <w:t>}</w:t>
             </w:r>
           </w:p>
         </w:tc>
@@ -9389,6 +9315,85 @@
             </w:r>
             <w:r>
               <w:t>tilt</w:t>
+            </w:r>
+          </w:p>
+        </w:tc>
+        <w:tc>
+          <w:tcPr>
+            <w:tcW w:w="6205" w:type="dxa"/>
+          </w:tcPr>
+          <w:p>
+            <w:proofErr w:type="gramStart"/>
+            <w:r>
+              <w:t>{</w:t>
+            </w:r>
+            <w:r>
+              <w:t xml:space="preserve">  “</w:t>
+            </w:r>
+            <w:proofErr w:type="spellStart"/>
+            <w:proofErr w:type="gramEnd"/>
+            <w:r>
+              <w:t>TiltService</w:t>
+            </w:r>
+            <w:proofErr w:type="spellEnd"/>
+            <w:r>
+              <w:t>”:</w:t>
+            </w:r>
+          </w:p>
+          <w:p>
+            <w:r>
+              <w:t xml:space="preserve">  {</w:t>
+            </w:r>
+          </w:p>
+          <w:p>
+            <w:pPr>
+              <w:ind w:left="720"/>
+            </w:pPr>
+            <w:r>
+              <w:t xml:space="preserve">“Tilt”: “0~15”, </w:t>
+            </w:r>
+          </w:p>
+          <w:p>
+            <w:pPr>
+              <w:ind w:left="720"/>
+            </w:pPr>
+            <w:r>
+              <w:t>“</w:t>
+            </w:r>
+            <w:proofErr w:type="spellStart"/>
+            <w:r>
+              <w:t>TiltStatus</w:t>
+            </w:r>
+            <w:proofErr w:type="spellEnd"/>
+            <w:r>
+              <w:t>”: “NORMAL/WARNING/ALERT/OOB”</w:t>
+            </w:r>
+          </w:p>
+          <w:p>
+            <w:r>
+              <w:t xml:space="preserve">  }</w:t>
+            </w:r>
+          </w:p>
+          <w:p>
+            <w:r>
+              <w:t>}</w:t>
+            </w:r>
+          </w:p>
+        </w:tc>
+      </w:tr>
+      <w:tr>
+        <w:tc>
+          <w:tcPr>
+            <w:tcW w:w="3145" w:type="dxa"/>
+          </w:tcPr>
+          <w:p>
+            <w:proofErr w:type="spellStart"/>
+            <w:r>
+              <w:t>VibeCheck</w:t>
+            </w:r>
+            <w:proofErr w:type="spellEnd"/>
+            <w:r>
+              <w:t>/app/devices</w:t>
             </w:r>
           </w:p>
         </w:tc>
@@ -14261,7 +14266,7 @@
   <w:style w:type="paragraph" w:default="1" w:styleId="Normal">
     <w:name w:val="Normal"/>
     <w:qFormat/>
-    <w:rsid w:val="00D04AAF"/>
+    <w:rsid w:val="00D905BC"/>
   </w:style>
   <w:style w:type="paragraph" w:styleId="Heading1">
     <w:name w:val="heading 1"/>

</xml_diff>

<commit_message>
feat: update threshold handling and added commands
</commit_message>
<xml_diff>
--- a/VibeCheck.v4.docx
+++ b/VibeCheck.v4.docx
@@ -7875,13 +7875,13 @@
               <w:t>/</w:t>
             </w:r>
             <w:r>
-              <w:t>threshold</w:t>
+              <w:t>control</w:t>
             </w:r>
             <w:r>
               <w:t>/</w:t>
             </w:r>
             <w:r>
-              <w:t>change</w:t>
+              <w:t>thresholds</w:t>
             </w:r>
           </w:p>
         </w:tc>
@@ -7942,16 +7942,10 @@
             </w:r>
             <w:proofErr w:type="spellEnd"/>
             <w:r>
-              <w:t>/</w:t>
-            </w:r>
-            <w:r>
-              <w:t>app</w:t>
-            </w:r>
-            <w:r>
-              <w:t>/</w:t>
-            </w:r>
-            <w:r>
-              <w:t>vibration</w:t>
+              <w:t>/control/</w:t>
+            </w:r>
+            <w:r>
+              <w:t>command</w:t>
             </w:r>
           </w:p>
         </w:tc>
@@ -7962,7 +7956,7 @@
           <w:p>
             <w:proofErr w:type="spellStart"/>
             <w:r>
-              <w:t>Kontroler</w:t>
+              <w:t>Aplikacija</w:t>
             </w:r>
             <w:proofErr w:type="spellEnd"/>
           </w:p>
@@ -7974,7 +7968,7 @@
           <w:p>
             <w:proofErr w:type="spellStart"/>
             <w:r>
-              <w:t>Aplikacija</w:t>
+              <w:t>Kontoler</w:t>
             </w:r>
             <w:proofErr w:type="spellEnd"/>
           </w:p>
@@ -7984,25 +7978,18 @@
             <w:tcW w:w="2695" w:type="dxa"/>
           </w:tcPr>
           <w:p>
-            <w:proofErr w:type="spellStart"/>
-            <w:r>
-              <w:t>Podaci</w:t>
-            </w:r>
-            <w:proofErr w:type="spellEnd"/>
-            <w:r>
-              <w:t xml:space="preserve"> od </w:t>
-            </w:r>
-            <w:proofErr w:type="spellStart"/>
-            <w:r>
-              <w:t>sensore+status</w:t>
-            </w:r>
-            <w:proofErr w:type="spellEnd"/>
+            <w:r>
+              <w:t xml:space="preserve">Manual </w:t>
+            </w:r>
+            <w:r>
+              <w:t>on/off</w:t>
+            </w:r>
             <w:r>
               <w:t xml:space="preserve"> </w:t>
             </w:r>
             <w:proofErr w:type="spellStart"/>
             <w:r>
-              <w:t>aktuatora</w:t>
+              <w:t>aktuatore</w:t>
             </w:r>
             <w:proofErr w:type="spellEnd"/>
           </w:p>
@@ -8020,16 +8007,7 @@
             </w:r>
             <w:proofErr w:type="spellEnd"/>
             <w:r>
-              <w:t>/</w:t>
-            </w:r>
-            <w:r>
-              <w:t>app</w:t>
-            </w:r>
-            <w:r>
-              <w:t>/</w:t>
-            </w:r>
-            <w:r>
-              <w:t>tilt</w:t>
+              <w:t>/app/vibration</w:t>
             </w:r>
           </w:p>
         </w:tc>
@@ -8101,13 +8079,82 @@
               <w:t>/</w:t>
             </w:r>
             <w:r>
-              <w:t>+</w:t>
+              <w:t>app</w:t>
             </w:r>
             <w:r>
               <w:t>/</w:t>
             </w:r>
             <w:r>
-              <w:t>disconnected</w:t>
+              <w:t>tilt</w:t>
+            </w:r>
+          </w:p>
+        </w:tc>
+        <w:tc>
+          <w:tcPr>
+            <w:tcW w:w="1854" w:type="dxa"/>
+          </w:tcPr>
+          <w:p>
+            <w:proofErr w:type="spellStart"/>
+            <w:r>
+              <w:t>Kontroler</w:t>
+            </w:r>
+            <w:proofErr w:type="spellEnd"/>
+          </w:p>
+        </w:tc>
+        <w:tc>
+          <w:tcPr>
+            <w:tcW w:w="1409" w:type="dxa"/>
+          </w:tcPr>
+          <w:p>
+            <w:proofErr w:type="spellStart"/>
+            <w:r>
+              <w:t>Aplikacija</w:t>
+            </w:r>
+            <w:proofErr w:type="spellEnd"/>
+          </w:p>
+        </w:tc>
+        <w:tc>
+          <w:tcPr>
+            <w:tcW w:w="2695" w:type="dxa"/>
+          </w:tcPr>
+          <w:p>
+            <w:proofErr w:type="spellStart"/>
+            <w:r>
+              <w:t>Podaci</w:t>
+            </w:r>
+            <w:proofErr w:type="spellEnd"/>
+            <w:r>
+              <w:t xml:space="preserve"> od </w:t>
+            </w:r>
+            <w:proofErr w:type="spellStart"/>
+            <w:r>
+              <w:t>sensore+status</w:t>
+            </w:r>
+            <w:proofErr w:type="spellEnd"/>
+            <w:r>
+              <w:t xml:space="preserve"> </w:t>
+            </w:r>
+            <w:proofErr w:type="spellStart"/>
+            <w:r>
+              <w:t>aktuatora</w:t>
+            </w:r>
+            <w:proofErr w:type="spellEnd"/>
+          </w:p>
+        </w:tc>
+      </w:tr>
+      <w:tr>
+        <w:tc>
+          <w:tcPr>
+            <w:tcW w:w="3392" w:type="dxa"/>
+          </w:tcPr>
+          <w:p>
+            <w:proofErr w:type="spellStart"/>
+            <w:r>
+              <w:t>VibeCheck</w:t>
+            </w:r>
+            <w:proofErr w:type="spellEnd"/>
+            <w:r>
+              <w:t>/+/disconnected</w:t>
             </w:r>
           </w:p>
         </w:tc>
@@ -8661,6 +8708,7 @@
           </w:p>
           <w:p>
             <w:r>
+              <w:lastRenderedPageBreak/>
               <w:t xml:space="preserve">  “</w:t>
             </w:r>
             <w:proofErr w:type="spellStart"/>
@@ -8681,7 +8729,6 @@
               <w:ind w:left="720"/>
             </w:pPr>
             <w:r>
-              <w:lastRenderedPageBreak/>
               <w:t>“State”: “T/F”</w:t>
             </w:r>
           </w:p>
@@ -9265,6 +9312,7 @@
               <w:ind w:left="720"/>
             </w:pPr>
             <w:r>
+              <w:lastRenderedPageBreak/>
               <w:t xml:space="preserve">  “</w:t>
             </w:r>
             <w:proofErr w:type="spellStart"/>
@@ -10391,6 +10439,7 @@
       <w:bookmarkStart w:id="16" w:name="_Toc207810038"/>
       <w:proofErr w:type="spellStart"/>
       <w:r>
+        <w:lastRenderedPageBreak/>
         <w:t>Predefinisana</w:t>
       </w:r>
       <w:proofErr w:type="spellEnd"/>
@@ -10655,7 +10704,6 @@
           </w:tcPr>
           <w:p>
             <w:r>
-              <w:lastRenderedPageBreak/>
               <w:t>20-29.43</w:t>
             </w:r>
           </w:p>

</xml_diff>

<commit_message>
feat: implement periodic status requests and improve disconnection handling
</commit_message>
<xml_diff>
--- a/VibeCheck.v4.docx
+++ b/VibeCheck.v4.docx
@@ -3484,6 +3484,26 @@
       </w:r>
       <w:proofErr w:type="spellStart"/>
       <w:r>
+        <w:t>Omogu</w:t>
+      </w:r>
+      <w:proofErr w:type="spellEnd"/>
+      <w:r>
+        <w:rPr>
+          <w:lang w:val="sr-Cyrl-RS"/>
+        </w:rPr>
+        <w:t>а</w:t>
+      </w:r>
+      <w:r>
+        <w:rPr>
+          <w:lang w:val="sr-Latn-ME"/>
+        </w:rPr>
+        <w:t>ćava ručno uključenje/isključenje alarma.</w:t>
+      </w:r>
+      <w:r>
+        <w:br/>
+      </w:r>
+      <w:proofErr w:type="spellStart"/>
+      <w:r>
         <w:t>Objavljuje</w:t>
       </w:r>
       <w:proofErr w:type="spellEnd"/>
@@ -3735,42 +3755,82 @@
       </w:r>
       <w:proofErr w:type="spellStart"/>
       <w:r>
+        <w:rPr>
+          <w:i/>
+          <w:iCs/>
+        </w:rPr>
         <w:t>Neće</w:t>
       </w:r>
       <w:proofErr w:type="spellEnd"/>
       <w:r>
-        <w:t xml:space="preserve"> </w:t>
-      </w:r>
-      <w:proofErr w:type="spellStart"/>
-      <w:r>
+        <w:rPr>
+          <w:i/>
+          <w:iCs/>
+        </w:rPr>
+        <w:t xml:space="preserve"> </w:t>
+      </w:r>
+      <w:proofErr w:type="spellStart"/>
+      <w:r>
+        <w:rPr>
+          <w:i/>
+          <w:iCs/>
+        </w:rPr>
         <w:t>biti</w:t>
       </w:r>
       <w:proofErr w:type="spellEnd"/>
       <w:r>
-        <w:t xml:space="preserve"> </w:t>
-      </w:r>
-      <w:proofErr w:type="spellStart"/>
-      <w:r>
+        <w:rPr>
+          <w:i/>
+          <w:iCs/>
+        </w:rPr>
+        <w:t xml:space="preserve"> </w:t>
+      </w:r>
+      <w:proofErr w:type="spellStart"/>
+      <w:r>
+        <w:rPr>
+          <w:i/>
+          <w:iCs/>
+        </w:rPr>
         <w:t>implementiran</w:t>
       </w:r>
       <w:proofErr w:type="spellEnd"/>
       <w:r>
+        <w:rPr>
+          <w:i/>
+          <w:iCs/>
+        </w:rPr>
         <w:t xml:space="preserve"> u </w:t>
       </w:r>
       <w:proofErr w:type="spellStart"/>
       <w:r>
+        <w:rPr>
+          <w:i/>
+          <w:iCs/>
+        </w:rPr>
         <w:t>ovom</w:t>
       </w:r>
       <w:proofErr w:type="spellEnd"/>
       <w:r>
-        <w:t xml:space="preserve"> </w:t>
-      </w:r>
-      <w:proofErr w:type="spellStart"/>
-      <w:r>
+        <w:rPr>
+          <w:i/>
+          <w:iCs/>
+        </w:rPr>
+        <w:t xml:space="preserve"> </w:t>
+      </w:r>
+      <w:proofErr w:type="spellStart"/>
+      <w:r>
+        <w:rPr>
+          <w:i/>
+          <w:iCs/>
+        </w:rPr>
         <w:t>projektu</w:t>
       </w:r>
       <w:proofErr w:type="spellEnd"/>
       <w:r>
+        <w:rPr>
+          <w:i/>
+          <w:iCs/>
+        </w:rPr>
         <w:t>.</w:t>
       </w:r>
     </w:p>
@@ -3827,30 +3887,6 @@
       <w:proofErr w:type="spellStart"/>
       <w:r>
         <w:t>i</w:t>
-      </w:r>
-      <w:proofErr w:type="spellEnd"/>
-      <w:r>
-        <w:t xml:space="preserve"> </w:t>
-      </w:r>
-      <w:proofErr w:type="spellStart"/>
-      <w:r>
-        <w:t>mozak</w:t>
-      </w:r>
-      <w:proofErr w:type="spellEnd"/>
-      <w:r>
-        <w:t xml:space="preserve"> </w:t>
-      </w:r>
-      <w:proofErr w:type="spellStart"/>
-      <w:r>
-        <w:t>sistema</w:t>
-      </w:r>
-      <w:proofErr w:type="spellEnd"/>
-      <w:r>
-        <w:t xml:space="preserve">, </w:t>
-      </w:r>
-      <w:proofErr w:type="spellStart"/>
-      <w:r>
-        <w:t>ali</w:t>
       </w:r>
       <w:proofErr w:type="spellEnd"/>
       <w:r>
@@ -4291,6 +4327,7 @@
     </w:p>
     <w:p>
       <w:r>
+        <w:lastRenderedPageBreak/>
         <w:br/>
       </w:r>
       <w:proofErr w:type="spellStart"/>
@@ -4374,7 +4411,6 @@
       </w:pPr>
       <w:proofErr w:type="spellStart"/>
       <w:r>
-        <w:lastRenderedPageBreak/>
         <w:t>Upozorenje</w:t>
       </w:r>
       <w:proofErr w:type="spellEnd"/>
@@ -5534,6 +5570,7 @@
         </w:numPr>
       </w:pPr>
       <w:r>
+        <w:lastRenderedPageBreak/>
         <w:t>Po</w:t>
       </w:r>
       <w:r>
@@ -5721,7 +5758,6 @@
         </w:numPr>
       </w:pPr>
       <w:r>
-        <w:lastRenderedPageBreak/>
         <w:t xml:space="preserve">Na </w:t>
       </w:r>
       <w:proofErr w:type="spellStart"/>
@@ -7015,6 +7051,7 @@
       </w:pPr>
       <w:bookmarkStart w:id="10" w:name="_Toc207810032"/>
       <w:r>
+        <w:lastRenderedPageBreak/>
         <w:t xml:space="preserve">Provera </w:t>
       </w:r>
       <w:proofErr w:type="spellStart"/>
@@ -7227,7 +7264,6 @@
       <w:bookmarkStart w:id="11" w:name="_Toc207810033"/>
       <w:proofErr w:type="spellStart"/>
       <w:r>
-        <w:lastRenderedPageBreak/>
         <w:t>Eksplicitno</w:t>
       </w:r>
       <w:proofErr w:type="spellEnd"/>
@@ -7950,6 +7986,9 @@
             <w:r>
               <w:t>command</w:t>
             </w:r>
+            <w:r>
+              <w:t xml:space="preserve"> </w:t>
+            </w:r>
           </w:p>
         </w:tc>
         <w:tc>
@@ -8079,16 +8118,7 @@
             </w:r>
             <w:proofErr w:type="spellEnd"/>
             <w:r>
-              <w:t>/</w:t>
-            </w:r>
-            <w:r>
-              <w:t>app</w:t>
-            </w:r>
-            <w:r>
-              <w:t>/</w:t>
-            </w:r>
-            <w:r>
-              <w:t>tilt</w:t>
+              <w:t>/app/tilt</w:t>
             </w:r>
           </w:p>
         </w:tc>
@@ -8617,6 +8647,7 @@
           </w:p>
           <w:p>
             <w:r>
+              <w:lastRenderedPageBreak/>
               <w:t>}</w:t>
             </w:r>
           </w:p>
@@ -8630,6 +8661,7 @@
           </w:tcPr>
           <w:p>
             <w:r>
+              <w:lastRenderedPageBreak/>
               <w:t xml:space="preserve"> </w:t>
             </w:r>
             <w:proofErr w:type="spellStart"/>
@@ -8711,7 +8743,6 @@
           </w:p>
           <w:p>
             <w:r>
-              <w:lastRenderedPageBreak/>
               <w:t xml:space="preserve">  “</w:t>
             </w:r>
             <w:proofErr w:type="spellStart"/>
@@ -8841,7 +8872,6 @@
           <w:p>
             <w:proofErr w:type="spellStart"/>
             <w:r>
-              <w:lastRenderedPageBreak/>
               <w:t>VibeCheck</w:t>
             </w:r>
             <w:proofErr w:type="spellEnd"/>
@@ -9258,6 +9288,7 @@
           <w:p>
             <w:proofErr w:type="spellStart"/>
             <w:r>
+              <w:lastRenderedPageBreak/>
               <w:t>VibeCheck</w:t>
             </w:r>
             <w:proofErr w:type="spellEnd"/>
@@ -9315,7 +9346,6 @@
               <w:ind w:left="720"/>
             </w:pPr>
             <w:r>
-              <w:lastRenderedPageBreak/>
               <w:t xml:space="preserve">  “</w:t>
             </w:r>
             <w:proofErr w:type="spellStart"/>
@@ -9357,15 +9387,11 @@
           <w:p>
             <w:proofErr w:type="spellStart"/>
             <w:r>
-              <w:lastRenderedPageBreak/>
               <w:t>VibeCheck</w:t>
             </w:r>
             <w:proofErr w:type="spellEnd"/>
             <w:r>
-              <w:t>/app/</w:t>
-            </w:r>
-            <w:r>
-              <w:t>tilt</w:t>
+              <w:t>/app/tilt</w:t>
             </w:r>
           </w:p>
         </w:tc>
@@ -9376,10 +9402,7 @@
           <w:p>
             <w:proofErr w:type="gramStart"/>
             <w:r>
-              <w:t>{</w:t>
-            </w:r>
-            <w:r>
-              <w:t xml:space="preserve">  “</w:t>
+              <w:t>{  “</w:t>
             </w:r>
             <w:proofErr w:type="spellStart"/>
             <w:proofErr w:type="gramEnd"/>
@@ -14519,6 +14542,7 @@
   <w:style w:type="character" w:default="1" w:styleId="DefaultParagraphFont">
     <w:name w:val="Default Paragraph Font"/>
     <w:uiPriority w:val="1"/>
+    <w:semiHidden/>
     <w:unhideWhenUsed/>
   </w:style>
   <w:style w:type="table" w:default="1" w:styleId="TableNormal">

</xml_diff>

<commit_message>
feat: update document files and remove temporary backup
</commit_message>
<xml_diff>
--- a/VibeCheck.v4.docx
+++ b/VibeCheck.v4.docx
@@ -2232,14 +2232,27 @@
       <w:r>
         <w:t xml:space="preserve"> </w:t>
       </w:r>
-      <w:fldSimple w:instr=" SEQ Figure \* ARABIC ">
-        <w:r>
-          <w:rPr>
-            <w:noProof/>
-          </w:rPr>
-          <w:t>1</w:t>
-        </w:r>
-      </w:fldSimple>
+      <w:r>
+        <w:fldChar w:fldCharType="begin"/>
+      </w:r>
+      <w:r>
+        <w:instrText xml:space="preserve"> SEQ Figure \* ARABIC </w:instrText>
+      </w:r>
+      <w:r>
+        <w:fldChar w:fldCharType="separate"/>
+      </w:r>
+      <w:r>
+        <w:rPr>
+          <w:noProof/>
+        </w:rPr>
+        <w:t>1</w:t>
+      </w:r>
+      <w:r>
+        <w:rPr>
+          <w:noProof/>
+        </w:rPr>
+        <w:fldChar w:fldCharType="end"/>
+      </w:r>
     </w:p>
     <w:p>
       <w:r>
@@ -8020,6 +8033,11 @@
             <w:tcW w:w="2695" w:type="dxa"/>
           </w:tcPr>
           <w:p>
+            <w:pPr>
+              <w:rPr>
+                <w:lang w:val="sr-Latn-ME"/>
+              </w:rPr>
+            </w:pPr>
             <w:r>
               <w:t xml:space="preserve">Manual </w:t>
             </w:r>
@@ -8034,6 +8052,15 @@
               <w:t>aktuatore</w:t>
             </w:r>
             <w:proofErr w:type="spellEnd"/>
+            <w:r>
+              <w:t xml:space="preserve">/ </w:t>
+            </w:r>
+            <w:r>
+              <w:rPr>
+                <w:lang w:val="sr-Latn-ME"/>
+              </w:rPr>
+              <w:t>periodični zahtev za listu uređaja</w:t>
+            </w:r>
           </w:p>
         </w:tc>
       </w:tr>
@@ -8170,6 +8197,70 @@
             <w:proofErr w:type="spellStart"/>
             <w:r>
               <w:t>aktuatora</w:t>
+            </w:r>
+            <w:proofErr w:type="spellEnd"/>
+          </w:p>
+        </w:tc>
+      </w:tr>
+      <w:tr>
+        <w:tc>
+          <w:tcPr>
+            <w:tcW w:w="3392" w:type="dxa"/>
+          </w:tcPr>
+          <w:p>
+            <w:proofErr w:type="spellStart"/>
+            <w:r>
+              <w:t>VibeCheck</w:t>
+            </w:r>
+            <w:proofErr w:type="spellEnd"/>
+            <w:r>
+              <w:t>/app/devices</w:t>
+            </w:r>
+          </w:p>
+        </w:tc>
+        <w:tc>
+          <w:tcPr>
+            <w:tcW w:w="1854" w:type="dxa"/>
+          </w:tcPr>
+          <w:p>
+            <w:proofErr w:type="spellStart"/>
+            <w:r>
+              <w:t>Kontroler</w:t>
+            </w:r>
+            <w:proofErr w:type="spellEnd"/>
+          </w:p>
+        </w:tc>
+        <w:tc>
+          <w:tcPr>
+            <w:tcW w:w="1409" w:type="dxa"/>
+          </w:tcPr>
+          <w:p>
+            <w:proofErr w:type="spellStart"/>
+            <w:r>
+              <w:t>Aplikacija</w:t>
+            </w:r>
+            <w:proofErr w:type="spellEnd"/>
+          </w:p>
+        </w:tc>
+        <w:tc>
+          <w:tcPr>
+            <w:tcW w:w="2695" w:type="dxa"/>
+          </w:tcPr>
+          <w:p>
+            <w:r>
+              <w:t xml:space="preserve">Lista </w:t>
+            </w:r>
+            <w:proofErr w:type="spellStart"/>
+            <w:r>
+              <w:t>povezanih</w:t>
+            </w:r>
+            <w:proofErr w:type="spellEnd"/>
+            <w:r>
+              <w:t xml:space="preserve"> </w:t>
+            </w:r>
+            <w:proofErr w:type="spellStart"/>
+            <w:r>
+              <w:t>uređaja</w:t>
             </w:r>
             <w:proofErr w:type="spellEnd"/>
           </w:p>
@@ -8482,172 +8573,21 @@
           </w:p>
           <w:p>
             <w:r>
-              <w:t xml:space="preserve">  </w:t>
-            </w:r>
-            <w:r>
-              <w:t>“</w:t>
-            </w:r>
-            <w:r>
-              <w:t>id</w:t>
-            </w:r>
-            <w:r>
-              <w:t>”</w:t>
-            </w:r>
-            <w:r>
-              <w:t xml:space="preserve">: </w:t>
-            </w:r>
-            <w:r>
-              <w:t>“</w:t>
-            </w:r>
-            <w:r>
-              <w:t>vibration_sen</w:t>
-            </w:r>
-            <w:r>
-              <w:t>so</w:t>
-            </w:r>
-            <w:r>
-              <w:t>r</w:t>
-            </w:r>
-            <w:r>
-              <w:t>_1</w:t>
-            </w:r>
-            <w:r>
-              <w:t>”</w:t>
-            </w:r>
-            <w:r>
-              <w:t>,</w:t>
-            </w:r>
-          </w:p>
-          <w:p>
-            <w:r>
-              <w:t xml:space="preserve">  </w:t>
-            </w:r>
-            <w:r>
-              <w:t>“</w:t>
-            </w:r>
-            <w:r>
-              <w:t>group</w:t>
-            </w:r>
-            <w:r>
-              <w:t>”</w:t>
-            </w:r>
-            <w:r>
-              <w:t xml:space="preserve">: </w:t>
-            </w:r>
-            <w:r>
-              <w:t>“sensor</w:t>
-            </w:r>
-            <w:proofErr w:type="gramStart"/>
-            <w:r>
-              <w:t>”</w:t>
-            </w:r>
-            <w:r>
-              <w:t>,</w:t>
-            </w:r>
-            <w:r>
-              <w:t>,</w:t>
-            </w:r>
-            <w:proofErr w:type="gramEnd"/>
-          </w:p>
-          <w:p>
-            <w:r>
-              <w:t>“</w:t>
-            </w:r>
-            <w:proofErr w:type="spellStart"/>
-            <w:r>
-              <w:t>ContactService</w:t>
-            </w:r>
-            <w:proofErr w:type="spellEnd"/>
-            <w:r>
-              <w:t>”:</w:t>
-            </w:r>
-            <w:r>
-              <w:br/>
-              <w:t xml:space="preserve">  {</w:t>
-            </w:r>
-          </w:p>
-          <w:p>
-            <w:pPr>
-              <w:ind w:left="720"/>
-            </w:pPr>
-            <w:r>
-              <w:t>“State”: “T/F”</w:t>
-            </w:r>
-          </w:p>
-          <w:p>
-            <w:r>
-              <w:t xml:space="preserve">  },</w:t>
-            </w:r>
-          </w:p>
-          <w:p>
-            <w:r>
-              <w:t xml:space="preserve">  “</w:t>
-            </w:r>
-            <w:proofErr w:type="spellStart"/>
-            <w:r>
-              <w:t>Vib</w:t>
-            </w:r>
-            <w:r>
-              <w:t>ration</w:t>
-            </w:r>
-            <w:r>
-              <w:t>Service</w:t>
-            </w:r>
-            <w:proofErr w:type="spellEnd"/>
-            <w:r>
-              <w:t>”:</w:t>
-            </w:r>
-          </w:p>
-          <w:p>
-            <w:r>
-              <w:t xml:space="preserve">  {</w:t>
-            </w:r>
-          </w:p>
-          <w:p>
-            <w:pPr>
-              <w:ind w:left="720"/>
-            </w:pPr>
-            <w:r>
-              <w:t xml:space="preserve"> </w:t>
-            </w:r>
-            <w:r>
-              <w:t>“</w:t>
-            </w:r>
-            <w:proofErr w:type="gramStart"/>
-            <w:r>
-              <w:t>V</w:t>
-            </w:r>
-            <w:r>
-              <w:t>ibration</w:t>
-            </w:r>
-            <w:r>
-              <w:t>“</w:t>
-            </w:r>
-            <w:proofErr w:type="gramEnd"/>
-            <w:r>
-              <w:t xml:space="preserve">: </w:t>
-            </w:r>
-            <w:r>
-              <w:t xml:space="preserve">“0~ </w:t>
-            </w:r>
-            <w:r>
-              <w:t>29.43</w:t>
-            </w:r>
-            <w:r>
-              <w:t>” // 3g</w:t>
-            </w:r>
-          </w:p>
-          <w:p>
-            <w:r>
-              <w:t xml:space="preserve">  </w:t>
-            </w:r>
-            <w:r>
-              <w:t>}</w:t>
-            </w:r>
-          </w:p>
-          <w:p>
-            <w:r>
-              <w:lastRenderedPageBreak/>
+              <w:t xml:space="preserve">  "id": "vibration_sensor_1",</w:t>
+            </w:r>
+          </w:p>
+          <w:p>
+            <w:r>
+              <w:t xml:space="preserve">  "group": "sensor",</w:t>
+            </w:r>
+          </w:p>
+          <w:p>
+            <w:r>
+              <w:t xml:space="preserve">  "vibration": 15.5</w:t>
+            </w:r>
+          </w:p>
+          <w:p>
+            <w:r>
               <w:t>}</w:t>
             </w:r>
           </w:p>
@@ -8661,7 +8601,6 @@
           </w:tcPr>
           <w:p>
             <w:r>
-              <w:lastRenderedPageBreak/>
               <w:t xml:space="preserve"> </w:t>
             </w:r>
             <w:proofErr w:type="spellStart"/>
@@ -8685,176 +8624,39 @@
           </w:p>
           <w:p>
             <w:r>
-              <w:t xml:space="preserve">  </w:t>
-            </w:r>
-            <w:r>
-              <w:t>“</w:t>
-            </w:r>
-            <w:proofErr w:type="gramStart"/>
-            <w:r>
-              <w:t>id</w:t>
-            </w:r>
-            <w:r>
-              <w:t>“</w:t>
-            </w:r>
-            <w:r>
-              <w:t>:</w:t>
-            </w:r>
-            <w:r>
-              <w:t>“</w:t>
-            </w:r>
-            <w:proofErr w:type="gramEnd"/>
-            <w:r>
-              <w:t>sensor_tilt_1</w:t>
-            </w:r>
-            <w:r>
-              <w:t>“</w:t>
-            </w:r>
-            <w:r>
-              <w:t>,</w:t>
-            </w:r>
-          </w:p>
-          <w:p>
-            <w:r>
-              <w:t xml:space="preserve">  </w:t>
-            </w:r>
-            <w:r>
-              <w:t>“</w:t>
-            </w:r>
-            <w:proofErr w:type="spellStart"/>
-            <w:proofErr w:type="gramStart"/>
-            <w:r>
-              <w:t>group“</w:t>
-            </w:r>
-            <w:r>
-              <w:t>:</w:t>
-            </w:r>
-            <w:r>
-              <w:t>“sensor</w:t>
-            </w:r>
-            <w:proofErr w:type="spellEnd"/>
-            <w:r>
-              <w:t>“</w:t>
-            </w:r>
-            <w:proofErr w:type="gramEnd"/>
-            <w:r>
-              <w:t>,</w:t>
-            </w:r>
-          </w:p>
-          <w:p>
-            <w:r>
-              <w:t xml:space="preserve">  “</w:t>
-            </w:r>
-            <w:proofErr w:type="spellStart"/>
-            <w:r>
-              <w:t>ContactService</w:t>
-            </w:r>
-            <w:proofErr w:type="spellEnd"/>
-            <w:r>
-              <w:t>”:</w:t>
-            </w:r>
-            <w:r>
-              <w:br/>
-              <w:t xml:space="preserve">  {</w:t>
-            </w:r>
-          </w:p>
-          <w:p>
-            <w:pPr>
-              <w:ind w:left="720"/>
-            </w:pPr>
-            <w:r>
-              <w:t>“State”: “T/F”</w:t>
-            </w:r>
-          </w:p>
-          <w:p>
-            <w:r>
-              <w:t xml:space="preserve">  },</w:t>
-            </w:r>
-            <w:r>
-              <w:br/>
-              <w:t xml:space="preserve">  “</w:t>
-            </w:r>
-            <w:proofErr w:type="spellStart"/>
-            <w:r>
-              <w:t>TiltService</w:t>
-            </w:r>
-            <w:proofErr w:type="spellEnd"/>
-            <w:r>
-              <w:t>”:</w:t>
-            </w:r>
-          </w:p>
-          <w:p>
-            <w:r>
-              <w:t xml:space="preserve">  {</w:t>
-            </w:r>
-          </w:p>
-          <w:p>
-            <w:pPr>
-              <w:ind w:left="720"/>
-            </w:pPr>
-            <w:r>
-              <w:t>“</w:t>
-            </w:r>
-            <w:proofErr w:type="spellStart"/>
-            <w:proofErr w:type="gramStart"/>
-            <w:r>
-              <w:t>A</w:t>
-            </w:r>
-            <w:r>
-              <w:t>ngleX</w:t>
-            </w:r>
-            <w:proofErr w:type="spellEnd"/>
-            <w:r>
-              <w:t>“</w:t>
-            </w:r>
-            <w:proofErr w:type="gramEnd"/>
-            <w:r>
-              <w:t>:</w:t>
-            </w:r>
-            <w:r>
-              <w:t xml:space="preserve"> “0~</w:t>
-            </w:r>
-            <w:r>
-              <w:t>15</w:t>
-            </w:r>
-            <w:r>
-              <w:t>”</w:t>
-            </w:r>
-            <w:r>
-              <w:t>,</w:t>
-            </w:r>
-            <w:r>
-              <w:t xml:space="preserve">  </w:t>
-            </w:r>
-          </w:p>
-          <w:p>
-            <w:pPr>
-              <w:ind w:left="720"/>
-            </w:pPr>
-            <w:r>
-              <w:t>“</w:t>
-            </w:r>
-            <w:proofErr w:type="spellStart"/>
-            <w:r>
-              <w:t>A</w:t>
-            </w:r>
-            <w:r>
-              <w:t>ngleY</w:t>
-            </w:r>
-            <w:proofErr w:type="spellEnd"/>
-            <w:r>
-              <w:t>”: “0~</w:t>
-            </w:r>
-            <w:r>
-              <w:t>15</w:t>
-            </w:r>
-            <w:r>
-              <w:t>”</w:t>
-            </w:r>
-          </w:p>
-          <w:p>
-            <w:r>
-              <w:t xml:space="preserve">  }</w:t>
+              <w:t xml:space="preserve">  "id": "tilt_sensor_1", </w:t>
+            </w:r>
+          </w:p>
+          <w:p>
+            <w:r>
+              <w:lastRenderedPageBreak/>
+              <w:t xml:space="preserve">  "group": "sensor",</w:t>
+            </w:r>
+          </w:p>
+          <w:p>
+            <w:r>
+              <w:t xml:space="preserve">  "</w:t>
+            </w:r>
+            <w:proofErr w:type="spellStart"/>
+            <w:r>
+              <w:t>AngleX</w:t>
+            </w:r>
+            <w:proofErr w:type="spellEnd"/>
+            <w:r>
+              <w:t>": 0.3,</w:t>
+            </w:r>
+          </w:p>
+          <w:p>
+            <w:r>
+              <w:t xml:space="preserve">  "</w:t>
+            </w:r>
+            <w:proofErr w:type="spellStart"/>
+            <w:r>
+              <w:t>AngleY</w:t>
+            </w:r>
+            <w:proofErr w:type="spellEnd"/>
+            <w:r>
+              <w:t>": 0.2</w:t>
             </w:r>
           </w:p>
           <w:p>
@@ -8872,6 +8674,7 @@
           <w:p>
             <w:proofErr w:type="spellStart"/>
             <w:r>
+              <w:lastRenderedPageBreak/>
               <w:t>VibeCheck</w:t>
             </w:r>
             <w:proofErr w:type="spellEnd"/>
@@ -8885,596 +8688,19 @@
             <w:tcW w:w="6205" w:type="dxa"/>
           </w:tcPr>
           <w:p>
-            <w:r>
-              <w:t>{</w:t>
-            </w:r>
-          </w:p>
-          <w:p>
-            <w:r>
-              <w:t xml:space="preserve">  “id”: “Warning_LED_1”</w:t>
-            </w:r>
-            <w:r>
-              <w:t>,</w:t>
-            </w:r>
-          </w:p>
-          <w:p>
-            <w:r>
-              <w:t xml:space="preserve">  “group”: “</w:t>
-            </w:r>
-            <w:r>
-              <w:t>actuator</w:t>
-            </w:r>
-            <w:r>
-              <w:t>”</w:t>
-            </w:r>
-            <w:r>
-              <w:t>,</w:t>
-            </w:r>
-            <w:r>
-              <w:br/>
-              <w:t xml:space="preserve">  “</w:t>
-            </w:r>
-            <w:proofErr w:type="spellStart"/>
-            <w:r>
-              <w:t>ContactService</w:t>
-            </w:r>
-            <w:proofErr w:type="spellEnd"/>
-            <w:r>
-              <w:t>”:</w:t>
-            </w:r>
-            <w:r>
-              <w:br/>
-              <w:t xml:space="preserve">  {</w:t>
-            </w:r>
-          </w:p>
-          <w:p>
             <w:pPr>
               <w:ind w:left="720"/>
             </w:pPr>
             <w:r>
-              <w:t>“State”:</w:t>
-            </w:r>
-            <w:r>
-              <w:t xml:space="preserve"> “T/F”</w:t>
-            </w:r>
-          </w:p>
-          <w:p>
-            <w:r>
-              <w:t xml:space="preserve">  },</w:t>
-            </w:r>
-            <w:r>
-              <w:br/>
-              <w:t xml:space="preserve">  “</w:t>
-            </w:r>
-            <w:proofErr w:type="spellStart"/>
-            <w:r>
-              <w:t>WarnService</w:t>
-            </w:r>
-            <w:proofErr w:type="spellEnd"/>
-            <w:r>
-              <w:t>”:</w:t>
-            </w:r>
-          </w:p>
-          <w:p>
-            <w:r>
-              <w:t xml:space="preserve">  {</w:t>
-            </w:r>
-          </w:p>
-          <w:p>
-            <w:pPr>
-              <w:ind w:left="720"/>
-            </w:pPr>
-            <w:r>
               <w:t>“</w:t>
             </w:r>
-            <w:proofErr w:type="spellStart"/>
-            <w:r>
-              <w:t>Blink</w:t>
+            <w:r>
+              <w:t>OFF/SLOW/FAST</w:t>
             </w:r>
             <w:r>
               <w:t>”</w:t>
             </w:r>
-            <w:proofErr w:type="gramStart"/>
-            <w:r>
-              <w:t>:”</w:t>
-            </w:r>
-            <w:r>
-              <w:t>OFF</w:t>
-            </w:r>
-            <w:proofErr w:type="spellEnd"/>
-            <w:proofErr w:type="gramEnd"/>
-            <w:r>
-              <w:t>/SLOW/FAST</w:t>
-            </w:r>
-            <w:r>
-              <w:t>”</w:t>
-            </w:r>
-          </w:p>
-          <w:p>
-            <w:r>
-              <w:t xml:space="preserve">  {</w:t>
-            </w:r>
-          </w:p>
-          <w:p>
-            <w:r>
-              <w:t>}</w:t>
-            </w:r>
-          </w:p>
-        </w:tc>
-      </w:tr>
-      <w:tr>
-        <w:tc>
-          <w:tcPr>
-            <w:tcW w:w="3145" w:type="dxa"/>
-          </w:tcPr>
-          <w:p>
-            <w:proofErr w:type="spellStart"/>
-            <w:r>
-              <w:t>VibeCheck</w:t>
-            </w:r>
-            <w:proofErr w:type="spellEnd"/>
-            <w:r>
-              <w:t>/actuators/</w:t>
-            </w:r>
-            <w:proofErr w:type="spellStart"/>
-            <w:r>
-              <w:t>sirena</w:t>
-            </w:r>
-            <w:proofErr w:type="spellEnd"/>
-          </w:p>
-        </w:tc>
-        <w:tc>
-          <w:tcPr>
-            <w:tcW w:w="6205" w:type="dxa"/>
-          </w:tcPr>
-          <w:p>
-            <w:r>
-              <w:t>{</w:t>
-            </w:r>
-          </w:p>
-          <w:p>
-            <w:r>
-              <w:t xml:space="preserve">  “id”: “</w:t>
-            </w:r>
-            <w:r>
-              <w:t>Warning_audio_1</w:t>
-            </w:r>
-            <w:r>
-              <w:t>”</w:t>
-            </w:r>
-            <w:r>
-              <w:t>,</w:t>
-            </w:r>
-          </w:p>
-          <w:p>
-            <w:r>
-              <w:t xml:space="preserve">  “group”: “</w:t>
-            </w:r>
-            <w:r>
-              <w:t>actuator</w:t>
-            </w:r>
-            <w:r>
-              <w:t>”</w:t>
-            </w:r>
-            <w:r>
-              <w:t>,</w:t>
-            </w:r>
-            <w:r>
-              <w:br/>
-              <w:t xml:space="preserve">  “</w:t>
-            </w:r>
-            <w:proofErr w:type="spellStart"/>
-            <w:r>
-              <w:t>ContactService</w:t>
-            </w:r>
-            <w:proofErr w:type="spellEnd"/>
-            <w:r>
-              <w:t>”:</w:t>
-            </w:r>
-            <w:r>
-              <w:br/>
-              <w:t xml:space="preserve">  {</w:t>
-            </w:r>
-          </w:p>
-          <w:p>
-            <w:pPr>
-              <w:ind w:left="720"/>
-            </w:pPr>
-            <w:r>
-              <w:t>“State”: “T/F”</w:t>
-            </w:r>
-          </w:p>
-          <w:p>
-            <w:r>
-              <w:t xml:space="preserve">  },</w:t>
-            </w:r>
-            <w:r>
-              <w:br/>
-              <w:t xml:space="preserve">  “</w:t>
-            </w:r>
-            <w:proofErr w:type="spellStart"/>
-            <w:r>
-              <w:t>WarnService</w:t>
-            </w:r>
-            <w:proofErr w:type="spellEnd"/>
-            <w:r>
-              <w:t>”:</w:t>
-            </w:r>
-          </w:p>
-          <w:p>
-            <w:r>
-              <w:t xml:space="preserve">  {</w:t>
-            </w:r>
-          </w:p>
-          <w:p>
-            <w:pPr>
-              <w:ind w:left="720"/>
-            </w:pPr>
-            <w:r>
-              <w:t>“</w:t>
-            </w:r>
-            <w:proofErr w:type="spellStart"/>
-            <w:r>
-              <w:t>Siren</w:t>
-            </w:r>
-            <w:r>
-              <w:t>”</w:t>
-            </w:r>
-            <w:proofErr w:type="gramStart"/>
-            <w:r>
-              <w:t>:”</w:t>
-            </w:r>
-            <w:r>
-              <w:t>OFF</w:t>
-            </w:r>
-            <w:proofErr w:type="spellEnd"/>
-            <w:proofErr w:type="gramEnd"/>
-            <w:r>
-              <w:t>/INTERMITTENT/STEADY</w:t>
-            </w:r>
-            <w:r>
-              <w:t>”</w:t>
-            </w:r>
-          </w:p>
-          <w:p>
-            <w:r>
-              <w:t xml:space="preserve">  {</w:t>
-            </w:r>
-          </w:p>
-          <w:p>
-            <w:r>
-              <w:t>}</w:t>
-            </w:r>
-          </w:p>
-        </w:tc>
-      </w:tr>
-      <w:tr>
-        <w:tc>
-          <w:tcPr>
-            <w:tcW w:w="3145" w:type="dxa"/>
-          </w:tcPr>
-          <w:p>
-            <w:proofErr w:type="spellStart"/>
-            <w:r>
-              <w:t>VibeCheck</w:t>
-            </w:r>
-            <w:proofErr w:type="spellEnd"/>
-            <w:r>
-              <w:t>/threshold/change</w:t>
-            </w:r>
-          </w:p>
-        </w:tc>
-        <w:tc>
-          <w:tcPr>
-            <w:tcW w:w="6205" w:type="dxa"/>
-          </w:tcPr>
-          <w:p>
-            <w:r>
-              <w:t>{</w:t>
-            </w:r>
-            <w:r>
-              <w:t xml:space="preserve"> </w:t>
-            </w:r>
-          </w:p>
-          <w:p>
-            <w:r>
-              <w:t xml:space="preserve">  “</w:t>
-            </w:r>
-            <w:proofErr w:type="spellStart"/>
-            <w:r>
-              <w:t>ThresholdService</w:t>
-            </w:r>
-            <w:proofErr w:type="spellEnd"/>
-            <w:r>
-              <w:t>”:</w:t>
-            </w:r>
-          </w:p>
-          <w:p>
-            <w:r>
-              <w:t xml:space="preserve">  {</w:t>
-            </w:r>
-          </w:p>
-          <w:p>
-            <w:pPr>
-              <w:ind w:left="720"/>
-            </w:pPr>
-            <w:r>
-              <w:t>“Type</w:t>
-            </w:r>
-            <w:proofErr w:type="gramStart"/>
-            <w:r>
-              <w:t>”</w:t>
-            </w:r>
-            <w:r>
-              <w:t xml:space="preserve"> </w:t>
-            </w:r>
-            <w:r>
-              <w:t>:</w:t>
-            </w:r>
-            <w:proofErr w:type="gramEnd"/>
-            <w:r>
-              <w:t xml:space="preserve"> “</w:t>
-            </w:r>
-            <w:proofErr w:type="spellStart"/>
-            <w:r>
-              <w:t>VibrationThresholds</w:t>
-            </w:r>
-            <w:proofErr w:type="spellEnd"/>
-            <w:r>
-              <w:t>/</w:t>
-            </w:r>
-            <w:proofErr w:type="spellStart"/>
-            <w:r>
-              <w:t>TiltThresholds</w:t>
-            </w:r>
-            <w:proofErr w:type="spellEnd"/>
-            <w:r>
-              <w:t>”</w:t>
-            </w:r>
-          </w:p>
-          <w:p>
-            <w:pPr>
-              <w:ind w:left="720"/>
-            </w:pPr>
-            <w:r>
-              <w:t>“</w:t>
-            </w:r>
-            <w:proofErr w:type="spellStart"/>
-            <w:r>
-              <w:t>WarnThreshold</w:t>
-            </w:r>
-            <w:proofErr w:type="spellEnd"/>
-            <w:r>
-              <w:t>”: “0~</w:t>
-            </w:r>
-            <w:r>
-              <w:t>29.43</w:t>
-            </w:r>
-            <w:r>
-              <w:t>”,</w:t>
-            </w:r>
-          </w:p>
-          <w:p>
-            <w:pPr>
-              <w:ind w:left="720"/>
-            </w:pPr>
-            <w:r>
-              <w:t xml:space="preserve">  “</w:t>
-            </w:r>
-            <w:proofErr w:type="spellStart"/>
-            <w:r>
-              <w:t>AlertThreshold</w:t>
-            </w:r>
-            <w:proofErr w:type="spellEnd"/>
-            <w:r>
-              <w:t>: “0~29.43”</w:t>
-            </w:r>
-          </w:p>
-          <w:p>
-            <w:r>
-              <w:t xml:space="preserve">  </w:t>
-            </w:r>
-            <w:r>
-              <w:t>}</w:t>
-            </w:r>
-          </w:p>
-        </w:tc>
-      </w:tr>
-      <w:tr>
-        <w:tc>
-          <w:tcPr>
-            <w:tcW w:w="3145" w:type="dxa"/>
-          </w:tcPr>
-          <w:p>
-            <w:proofErr w:type="spellStart"/>
-            <w:r>
-              <w:lastRenderedPageBreak/>
-              <w:t>VibeCheck</w:t>
-            </w:r>
-            <w:proofErr w:type="spellEnd"/>
-            <w:r>
-              <w:t>/</w:t>
-            </w:r>
-            <w:r>
-              <w:t>app</w:t>
-            </w:r>
-            <w:r>
-              <w:t>/</w:t>
-            </w:r>
-            <w:r>
-              <w:t>vibration</w:t>
-            </w:r>
-          </w:p>
-        </w:tc>
-        <w:tc>
-          <w:tcPr>
-            <w:tcW w:w="6205" w:type="dxa"/>
-          </w:tcPr>
-          <w:p>
-            <w:r>
-              <w:t>{</w:t>
-            </w:r>
-          </w:p>
-          <w:p>
-            <w:r>
-              <w:t xml:space="preserve">  “</w:t>
-            </w:r>
-            <w:proofErr w:type="spellStart"/>
-            <w:r>
-              <w:t>VibrationService</w:t>
-            </w:r>
-            <w:proofErr w:type="spellEnd"/>
-            <w:r>
-              <w:t>”:</w:t>
-            </w:r>
-          </w:p>
-          <w:p>
-            <w:r>
-              <w:t xml:space="preserve">  {</w:t>
-            </w:r>
-          </w:p>
-          <w:p>
-            <w:pPr>
-              <w:ind w:left="720"/>
-            </w:pPr>
-            <w:r>
-              <w:t>“Vibration”: “0~29.43”,</w:t>
-            </w:r>
-          </w:p>
-          <w:p>
-            <w:pPr>
-              <w:ind w:left="720"/>
-            </w:pPr>
-            <w:r>
-              <w:t xml:space="preserve">  “</w:t>
-            </w:r>
-            <w:proofErr w:type="spellStart"/>
-            <w:r>
-              <w:t>VibrationStatus</w:t>
-            </w:r>
-            <w:proofErr w:type="spellEnd"/>
-            <w:r>
-              <w:t>”:</w:t>
-            </w:r>
-            <w:r>
-              <w:t xml:space="preserve"> </w:t>
-            </w:r>
-            <w:r>
-              <w:t>“NORMAL/WARNING/ALERT</w:t>
-            </w:r>
-            <w:r>
-              <w:t>/</w:t>
-            </w:r>
-            <w:r>
-              <w:t>OOB</w:t>
-            </w:r>
-            <w:r>
-              <w:t>”</w:t>
-            </w:r>
-          </w:p>
-          <w:p>
-            <w:r>
-              <w:t xml:space="preserve">  }</w:t>
-            </w:r>
-          </w:p>
-        </w:tc>
-      </w:tr>
-      <w:tr>
-        <w:tc>
-          <w:tcPr>
-            <w:tcW w:w="3145" w:type="dxa"/>
-          </w:tcPr>
-          <w:p>
-            <w:proofErr w:type="spellStart"/>
-            <w:r>
-              <w:t>VibeCheck</w:t>
-            </w:r>
-            <w:proofErr w:type="spellEnd"/>
-            <w:r>
-              <w:t>/app/tilt</w:t>
-            </w:r>
-          </w:p>
-        </w:tc>
-        <w:tc>
-          <w:tcPr>
-            <w:tcW w:w="6205" w:type="dxa"/>
-          </w:tcPr>
-          <w:p>
-            <w:proofErr w:type="gramStart"/>
-            <w:r>
-              <w:t>{  “</w:t>
-            </w:r>
-            <w:proofErr w:type="spellStart"/>
-            <w:proofErr w:type="gramEnd"/>
-            <w:r>
-              <w:t>TiltService</w:t>
-            </w:r>
-            <w:proofErr w:type="spellEnd"/>
-            <w:r>
-              <w:t>”:</w:t>
-            </w:r>
-          </w:p>
-          <w:p>
-            <w:r>
-              <w:t xml:space="preserve">  {</w:t>
-            </w:r>
-          </w:p>
-          <w:p>
-            <w:pPr>
-              <w:ind w:left="720"/>
-            </w:pPr>
-            <w:r>
-              <w:t xml:space="preserve">“Tilt”: “0~15”, </w:t>
-            </w:r>
-          </w:p>
-          <w:p>
-            <w:pPr>
-              <w:ind w:left="720"/>
-            </w:pPr>
-            <w:r>
-              <w:t>“</w:t>
-            </w:r>
-            <w:proofErr w:type="spellStart"/>
-            <w:r>
-              <w:t>TiltStatus</w:t>
-            </w:r>
-            <w:proofErr w:type="spellEnd"/>
-            <w:r>
-              <w:t>”: “NORMAL/WARNING/ALERT/OOB”</w:t>
-            </w:r>
-          </w:p>
-          <w:p>
-            <w:r>
-              <w:t xml:space="preserve">  }</w:t>
-            </w:r>
-          </w:p>
-          <w:p>
-            <w:r>
-              <w:t>}</w:t>
-            </w:r>
-          </w:p>
-        </w:tc>
-      </w:tr>
-      <w:tr>
-        <w:tc>
-          <w:tcPr>
-            <w:tcW w:w="3145" w:type="dxa"/>
-          </w:tcPr>
-          <w:p>
-            <w:proofErr w:type="spellStart"/>
-            <w:r>
-              <w:t>VibeCheck</w:t>
-            </w:r>
-            <w:proofErr w:type="spellEnd"/>
-            <w:r>
-              <w:t>/app/devices</w:t>
-            </w:r>
-          </w:p>
-        </w:tc>
-        <w:tc>
-          <w:tcPr>
-            <w:tcW w:w="6205" w:type="dxa"/>
-          </w:tcPr>
+          </w:p>
           <w:p/>
         </w:tc>
       </w:tr>
@@ -9490,8 +8716,13 @@
             </w:r>
             <w:proofErr w:type="spellEnd"/>
             <w:r>
-              <w:t>/+/disconnected</w:t>
-            </w:r>
+              <w:t>/actuators/</w:t>
+            </w:r>
+            <w:proofErr w:type="spellStart"/>
+            <w:r>
+              <w:t>sirena</w:t>
+            </w:r>
+            <w:proofErr w:type="spellEnd"/>
           </w:p>
         </w:tc>
         <w:tc>
@@ -9499,73 +8730,20 @@
             <w:tcW w:w="6205" w:type="dxa"/>
           </w:tcPr>
           <w:p>
-            <w:r>
-              <w:t>{</w:t>
-            </w:r>
-          </w:p>
-          <w:p>
-            <w:r>
-              <w:t xml:space="preserve">“id”:” </w:t>
-            </w:r>
-            <w:r>
-              <w:t>&lt;</w:t>
-            </w:r>
-            <w:proofErr w:type="spellStart"/>
-            <w:r>
-              <w:t>client_id</w:t>
-            </w:r>
-            <w:proofErr w:type="spellEnd"/>
-            <w:r>
-              <w:t>&gt;</w:t>
-            </w:r>
-            <w:r>
-              <w:t>”,</w:t>
-            </w:r>
-          </w:p>
-          <w:p>
-            <w:r>
-              <w:t>“group”</w:t>
-            </w:r>
-            <w:proofErr w:type="gramStart"/>
-            <w:r>
-              <w:t>:”&lt;</w:t>
-            </w:r>
-            <w:proofErr w:type="spellStart"/>
-            <w:proofErr w:type="gramEnd"/>
-            <w:r>
-              <w:t>client_group</w:t>
-            </w:r>
-            <w:proofErr w:type="spellEnd"/>
-            <w:r>
-              <w:t>&gt;”,</w:t>
-            </w:r>
-          </w:p>
-          <w:p>
+            <w:pPr>
+              <w:ind w:left="720"/>
+            </w:pPr>
             <w:r>
               <w:t>“</w:t>
             </w:r>
-            <w:proofErr w:type="spellStart"/>
-            <w:r>
-              <w:t>Stanje</w:t>
-            </w:r>
-            <w:proofErr w:type="spellEnd"/>
+            <w:r>
+              <w:t>OFF/INTERMITTENT/STEADY</w:t>
+            </w:r>
             <w:r>
               <w:t>”</w:t>
             </w:r>
-            <w:proofErr w:type="gramStart"/>
-            <w:r>
-              <w:t>:”OFF</w:t>
-            </w:r>
-            <w:proofErr w:type="gramEnd"/>
-            <w:r>
-              <w:t>”</w:t>
-            </w:r>
-          </w:p>
-          <w:p>
-            <w:r>
-              <w:t>}</w:t>
-            </w:r>
-          </w:p>
+          </w:p>
+          <w:p/>
         </w:tc>
       </w:tr>
       <w:tr>
@@ -9574,11 +8752,13 @@
             <w:tcW w:w="3145" w:type="dxa"/>
           </w:tcPr>
           <w:p>
-            <w:r>
-              <w:rPr>
-                <w:lang w:val="hu-HU"/>
-              </w:rPr>
-              <w:t>VibeCheck/+/connected</w:t>
+            <w:proofErr w:type="spellStart"/>
+            <w:r>
+              <w:t>VibeCheck</w:t>
+            </w:r>
+            <w:proofErr w:type="spellEnd"/>
+            <w:r>
+              <w:t>/threshold/change</w:t>
             </w:r>
           </w:p>
         </w:tc>
@@ -9593,66 +8773,460 @@
           </w:p>
           <w:p>
             <w:r>
-              <w:t xml:space="preserve">“id”:” </w:t>
-            </w:r>
-            <w:r>
-              <w:t>&lt;</w:t>
-            </w:r>
-            <w:proofErr w:type="spellStart"/>
-            <w:r>
-              <w:t>client_id</w:t>
-            </w:r>
-            <w:proofErr w:type="spellEnd"/>
-            <w:r>
-              <w:t>&gt;</w:t>
-            </w:r>
-            <w:r>
-              <w:t>”,</w:t>
-            </w:r>
-          </w:p>
-          <w:p>
-            <w:r>
-              <w:t>“group”</w:t>
-            </w:r>
+              <w:t xml:space="preserve">  "type": "</w:t>
+            </w:r>
+            <w:proofErr w:type="spellStart"/>
+            <w:r>
+              <w:t>VibrationThresholds</w:t>
+            </w:r>
+            <w:proofErr w:type="spellEnd"/>
+            <w:r>
+              <w:t>/</w:t>
+            </w:r>
+            <w:proofErr w:type="spellStart"/>
+            <w:r>
+              <w:t>TiltThresholds</w:t>
+            </w:r>
+            <w:proofErr w:type="spellEnd"/>
+            <w:r>
+              <w:t>",</w:t>
+            </w:r>
+          </w:p>
+          <w:p>
+            <w:r>
+              <w:t xml:space="preserve">  "warning": 10.0,</w:t>
+            </w:r>
+          </w:p>
+          <w:p>
+            <w:r>
+              <w:t xml:space="preserve">  "alert": 20.0</w:t>
+            </w:r>
+          </w:p>
+          <w:p>
+            <w:r>
+              <w:t>}</w:t>
+            </w:r>
+          </w:p>
+          <w:p/>
+        </w:tc>
+      </w:tr>
+      <w:tr>
+        <w:tc>
+          <w:tcPr>
+            <w:tcW w:w="3145" w:type="dxa"/>
+          </w:tcPr>
+          <w:p>
+            <w:proofErr w:type="spellStart"/>
+            <w:r>
+              <w:t>VibeCheck</w:t>
+            </w:r>
+            <w:proofErr w:type="spellEnd"/>
+            <w:r>
+              <w:t>/</w:t>
+            </w:r>
+            <w:r>
+              <w:t>app</w:t>
+            </w:r>
+            <w:r>
+              <w:t>/</w:t>
+            </w:r>
+            <w:r>
+              <w:t>vibration</w:t>
+            </w:r>
+          </w:p>
+        </w:tc>
+        <w:tc>
+          <w:tcPr>
+            <w:tcW w:w="6205" w:type="dxa"/>
+          </w:tcPr>
+          <w:p>
+            <w:r>
+              <w:t>{</w:t>
+            </w:r>
+          </w:p>
+          <w:p>
+            <w:r>
+              <w:t xml:space="preserve">  “</w:t>
+            </w:r>
+            <w:proofErr w:type="spellStart"/>
+            <w:r>
+              <w:t>VibrationService</w:t>
+            </w:r>
+            <w:proofErr w:type="spellEnd"/>
+            <w:r>
+              <w:t>”:</w:t>
+            </w:r>
+          </w:p>
+          <w:p>
+            <w:r>
+              <w:t xml:space="preserve">  {</w:t>
+            </w:r>
+          </w:p>
+          <w:p>
+            <w:pPr>
+              <w:ind w:left="720"/>
+            </w:pPr>
+            <w:r>
+              <w:t>“Vibration”: “0~29.43”,</w:t>
+            </w:r>
+          </w:p>
+          <w:p>
+            <w:pPr>
+              <w:ind w:left="720"/>
+            </w:pPr>
+            <w:r>
+              <w:t xml:space="preserve">  “</w:t>
+            </w:r>
+            <w:proofErr w:type="spellStart"/>
+            <w:r>
+              <w:t>VibrationStatus</w:t>
+            </w:r>
+            <w:proofErr w:type="spellEnd"/>
+            <w:r>
+              <w:t>”:</w:t>
+            </w:r>
+            <w:r>
+              <w:t xml:space="preserve"> </w:t>
+            </w:r>
+            <w:r>
+              <w:t>“NORMAL/WARNING/ALERT</w:t>
+            </w:r>
+            <w:r>
+              <w:t>/</w:t>
+            </w:r>
+            <w:r>
+              <w:t>OOB</w:t>
+            </w:r>
+            <w:r>
+              <w:t>”</w:t>
+            </w:r>
+          </w:p>
+          <w:p>
+            <w:r>
+              <w:t xml:space="preserve">  }</w:t>
+            </w:r>
+          </w:p>
+        </w:tc>
+      </w:tr>
+      <w:tr>
+        <w:tc>
+          <w:tcPr>
+            <w:tcW w:w="3145" w:type="dxa"/>
+          </w:tcPr>
+          <w:p>
+            <w:proofErr w:type="spellStart"/>
+            <w:r>
+              <w:t>VibeCheck</w:t>
+            </w:r>
+            <w:proofErr w:type="spellEnd"/>
+            <w:r>
+              <w:t>/control/command</w:t>
+            </w:r>
+          </w:p>
+        </w:tc>
+        <w:tc>
+          <w:tcPr>
+            <w:tcW w:w="6205" w:type="dxa"/>
+          </w:tcPr>
+          <w:p>
+            <w:r>
+              <w:t>{</w:t>
+            </w:r>
+          </w:p>
+          <w:p>
+            <w:r>
+              <w:t xml:space="preserve">  "SIRENA": "WARNING</w:t>
+            </w:r>
+            <w:r>
+              <w:t xml:space="preserve">/ALERT/OFF/ </w:t>
+            </w:r>
+            <w:r>
+              <w:t>empty</w:t>
+            </w:r>
+            <w:r>
+              <w:t xml:space="preserve"> </w:t>
+            </w:r>
+            <w:r>
+              <w:t xml:space="preserve">",  </w:t>
+            </w:r>
+          </w:p>
+          <w:p>
+            <w:r>
+              <w:t xml:space="preserve">  "LED": "ALERT</w:t>
+            </w:r>
+            <w:r>
+              <w:t xml:space="preserve">//WARNING/OFF/ </w:t>
+            </w:r>
+            <w:r>
+              <w:t>empty</w:t>
+            </w:r>
+            <w:r>
+              <w:t xml:space="preserve"> </w:t>
+            </w:r>
+            <w:r>
+              <w:t xml:space="preserve">",       </w:t>
+            </w:r>
+          </w:p>
+          <w:p>
+            <w:r>
+              <w:t xml:space="preserve">  "STATUS": "PERIODIC_REQUEST</w:t>
+            </w:r>
+            <w:r>
+              <w:t>/empty</w:t>
+            </w:r>
+            <w:r>
+              <w:t>"</w:t>
+            </w:r>
+          </w:p>
+          <w:p>
+            <w:r>
+              <w:t>}</w:t>
+            </w:r>
+          </w:p>
+        </w:tc>
+      </w:tr>
+      <w:tr>
+        <w:tc>
+          <w:tcPr>
+            <w:tcW w:w="3145" w:type="dxa"/>
+          </w:tcPr>
+          <w:p>
+            <w:proofErr w:type="spellStart"/>
+            <w:r>
+              <w:t>VibeCheck</w:t>
+            </w:r>
+            <w:proofErr w:type="spellEnd"/>
+            <w:r>
+              <w:t>/app/vibration</w:t>
+            </w:r>
+          </w:p>
+        </w:tc>
+        <w:tc>
+          <w:tcPr>
+            <w:tcW w:w="6205" w:type="dxa"/>
+          </w:tcPr>
+          <w:p>
+            <w:r>
+              <w:t>{</w:t>
+            </w:r>
+          </w:p>
+          <w:p>
+            <w:r>
+              <w:t xml:space="preserve">  "id": "vibration_sensor_1",</w:t>
+            </w:r>
+          </w:p>
+          <w:p>
+            <w:r>
+              <w:t xml:space="preserve">  "group": "sensor", </w:t>
+            </w:r>
+          </w:p>
+          <w:p>
+            <w:r>
+              <w:t xml:space="preserve">  "vibration": 15.5,</w:t>
+            </w:r>
+          </w:p>
+          <w:p>
+            <w:r>
+              <w:t xml:space="preserve">  "state": "WARNING</w:t>
+            </w:r>
+            <w:r>
+              <w:t>/ALERT/OK”</w:t>
+            </w:r>
+          </w:p>
+          <w:p>
+            <w:r>
+              <w:t>}</w:t>
+            </w:r>
+          </w:p>
+        </w:tc>
+      </w:tr>
+      <w:tr>
+        <w:tc>
+          <w:tcPr>
+            <w:tcW w:w="3145" w:type="dxa"/>
+          </w:tcPr>
+          <w:p>
+            <w:proofErr w:type="spellStart"/>
+            <w:r>
+              <w:t>VibeCheck</w:t>
+            </w:r>
+            <w:proofErr w:type="spellEnd"/>
+            <w:r>
+              <w:t>/app/tilt</w:t>
+            </w:r>
+          </w:p>
+        </w:tc>
+        <w:tc>
+          <w:tcPr>
+            <w:tcW w:w="6205" w:type="dxa"/>
+          </w:tcPr>
+          <w:p>
+            <w:r>
+              <w:t>{</w:t>
+            </w:r>
+          </w:p>
+          <w:p>
+            <w:r>
+              <w:t xml:space="preserve">  "id": "tilt_sensor_1",</w:t>
+            </w:r>
+          </w:p>
+          <w:p>
+            <w:r>
+              <w:t xml:space="preserve">  "group": "sensor",</w:t>
+            </w:r>
+          </w:p>
+          <w:p>
+            <w:r>
+              <w:t xml:space="preserve">  "</w:t>
+            </w:r>
+            <w:proofErr w:type="spellStart"/>
+            <w:r>
+              <w:t>AngleX</w:t>
+            </w:r>
+            <w:proofErr w:type="spellEnd"/>
+            <w:r>
+              <w:t>": 0.3,</w:t>
+            </w:r>
+          </w:p>
+          <w:p>
+            <w:r>
+              <w:t xml:space="preserve">  "</w:t>
+            </w:r>
+            <w:proofErr w:type="spellStart"/>
+            <w:r>
+              <w:t>AngleY</w:t>
+            </w:r>
+            <w:proofErr w:type="spellEnd"/>
+            <w:r>
+              <w:t>": 0.2,</w:t>
+            </w:r>
+          </w:p>
+          <w:p>
+            <w:r>
+              <w:t xml:space="preserve">  "tilt": 0.36</w:t>
+            </w:r>
+            <w:r>
+              <w:t>,</w:t>
+            </w:r>
+          </w:p>
+          <w:p>
+            <w:r>
+              <w:t xml:space="preserve">  "state": "OK</w:t>
+            </w:r>
+            <w:r>
+              <w:t>/WARNING/ALERT”</w:t>
+            </w:r>
+          </w:p>
+          <w:p>
+            <w:r>
+              <w:t>}</w:t>
+            </w:r>
+          </w:p>
+        </w:tc>
+      </w:tr>
+      <w:tr>
+        <w:tc>
+          <w:tcPr>
+            <w:tcW w:w="3145" w:type="dxa"/>
+          </w:tcPr>
+          <w:p>
+            <w:proofErr w:type="spellStart"/>
+            <w:r>
+              <w:t>VibeCheck</w:t>
+            </w:r>
+            <w:proofErr w:type="spellEnd"/>
+            <w:r>
+              <w:t>/app/devices</w:t>
+            </w:r>
+          </w:p>
+        </w:tc>
+        <w:tc>
+          <w:tcPr>
+            <w:tcW w:w="6205" w:type="dxa"/>
+          </w:tcPr>
+          <w:p>
+            <w:r>
+              <w:t>["mems_sensor_1", "tilt_sensor_1", "LED_1", "sirena_1"]</w:t>
+            </w:r>
+          </w:p>
+          <w:p>
+            <w:proofErr w:type="spellStart"/>
             <w:proofErr w:type="gramStart"/>
             <w:r>
-              <w:t>:”&lt;</w:t>
-            </w:r>
-            <w:proofErr w:type="spellStart"/>
+              <w:t>tj.JSON</w:t>
+            </w:r>
+            <w:proofErr w:type="spellEnd"/>
             <w:proofErr w:type="gramEnd"/>
             <w:r>
-              <w:t>client_group</w:t>
-            </w:r>
-            <w:proofErr w:type="spellEnd"/>
-            <w:r>
-              <w:t>&gt;”,</w:t>
-            </w:r>
-          </w:p>
-          <w:p>
-            <w:r>
-              <w:t>“</w:t>
-            </w:r>
-            <w:proofErr w:type="spellStart"/>
-            <w:r>
-              <w:t>Stanje</w:t>
-            </w:r>
-            <w:proofErr w:type="spellEnd"/>
-            <w:r>
-              <w:t>”</w:t>
-            </w:r>
-            <w:proofErr w:type="gramStart"/>
-            <w:r>
-              <w:t>:”ON</w:t>
-            </w:r>
-            <w:proofErr w:type="gramEnd"/>
-            <w:r>
-              <w:t>”//problem if off</w:t>
-            </w:r>
-          </w:p>
-          <w:p>
-            <w:r>
-              <w:t>}</w:t>
-            </w:r>
+              <w:t xml:space="preserve"> array of </w:t>
+            </w:r>
+            <w:proofErr w:type="spellStart"/>
+            <w:r>
+              <w:t>deviceID</w:t>
+            </w:r>
+            <w:proofErr w:type="spellEnd"/>
+          </w:p>
+        </w:tc>
+      </w:tr>
+      <w:tr>
+        <w:tc>
+          <w:tcPr>
+            <w:tcW w:w="3145" w:type="dxa"/>
+          </w:tcPr>
+          <w:p>
+            <w:proofErr w:type="spellStart"/>
+            <w:r>
+              <w:t>VibeCheck</w:t>
+            </w:r>
+            <w:proofErr w:type="spellEnd"/>
+            <w:r>
+              <w:t>/+/disconnected</w:t>
+            </w:r>
+          </w:p>
+        </w:tc>
+        <w:tc>
+          <w:tcPr>
+            <w:tcW w:w="6205" w:type="dxa"/>
+          </w:tcPr>
+          <w:p>
+            <w:r>
+              <w:t xml:space="preserve">String, + =&gt; </w:t>
+            </w:r>
+            <w:proofErr w:type="spellStart"/>
+            <w:r>
+              <w:t>deviceID</w:t>
+            </w:r>
+            <w:proofErr w:type="spellEnd"/>
+          </w:p>
+        </w:tc>
+      </w:tr>
+      <w:tr>
+        <w:tc>
+          <w:tcPr>
+            <w:tcW w:w="3145" w:type="dxa"/>
+          </w:tcPr>
+          <w:p>
+            <w:r>
+              <w:rPr>
+                <w:lang w:val="hu-HU"/>
+              </w:rPr>
+              <w:t>VibeCheck/+/connected</w:t>
+            </w:r>
+          </w:p>
+        </w:tc>
+        <w:tc>
+          <w:tcPr>
+            <w:tcW w:w="6205" w:type="dxa"/>
+          </w:tcPr>
+          <w:p>
+            <w:r>
+              <w:t xml:space="preserve">String, + =&gt; </w:t>
+            </w:r>
+            <w:proofErr w:type="spellStart"/>
+            <w:r>
+              <w:t>deviceID</w:t>
+            </w:r>
+            <w:proofErr w:type="spellEnd"/>
           </w:p>
         </w:tc>
       </w:tr>
@@ -9663,6 +9237,7 @@
       </w:pPr>
       <w:bookmarkStart w:id="14" w:name="_Toc207810036"/>
       <w:r>
+        <w:lastRenderedPageBreak/>
         <w:t xml:space="preserve">Plan </w:t>
       </w:r>
       <w:proofErr w:type="spellStart"/>
@@ -10457,6 +10032,132 @@
           </w:p>
         </w:tc>
       </w:tr>
+      <w:tr>
+        <w:tc>
+          <w:tcPr>
+            <w:tcW w:w="3116" w:type="dxa"/>
+          </w:tcPr>
+          <w:p>
+            <w:proofErr w:type="spellStart"/>
+            <w:r>
+              <w:t>Periodično</w:t>
+            </w:r>
+            <w:proofErr w:type="spellEnd"/>
+            <w:r>
+              <w:t xml:space="preserve"> </w:t>
+            </w:r>
+            <w:proofErr w:type="spellStart"/>
+            <w:r>
+              <w:t>ažuriranje</w:t>
+            </w:r>
+            <w:proofErr w:type="spellEnd"/>
+            <w:r>
+              <w:t xml:space="preserve"> </w:t>
+            </w:r>
+            <w:proofErr w:type="spellStart"/>
+            <w:r>
+              <w:t>stanja</w:t>
+            </w:r>
+            <w:proofErr w:type="spellEnd"/>
+          </w:p>
+        </w:tc>
+        <w:tc>
+          <w:tcPr>
+            <w:tcW w:w="3117" w:type="dxa"/>
+          </w:tcPr>
+          <w:p>
+            <w:proofErr w:type="spellStart"/>
+            <w:r>
+              <w:t>Aplikacija</w:t>
+            </w:r>
+            <w:proofErr w:type="spellEnd"/>
+            <w:r>
+              <w:t xml:space="preserve"> </w:t>
+            </w:r>
+            <w:proofErr w:type="spellStart"/>
+            <w:r>
+              <w:t>šalje</w:t>
+            </w:r>
+            <w:proofErr w:type="spellEnd"/>
+            <w:r>
+              <w:t xml:space="preserve"> STATUS </w:t>
+            </w:r>
+            <w:proofErr w:type="spellStart"/>
+            <w:r>
+              <w:t>zahtev</w:t>
+            </w:r>
+            <w:proofErr w:type="spellEnd"/>
+            <w:r>
+              <w:t xml:space="preserve"> </w:t>
+            </w:r>
+            <w:proofErr w:type="spellStart"/>
+            <w:r>
+              <w:t>svakih</w:t>
+            </w:r>
+            <w:proofErr w:type="spellEnd"/>
+            <w:r>
+              <w:t xml:space="preserve"> 30 </w:t>
+            </w:r>
+            <w:proofErr w:type="spellStart"/>
+            <w:r>
+              <w:t>sekundi</w:t>
+            </w:r>
+            <w:proofErr w:type="spellEnd"/>
+          </w:p>
+        </w:tc>
+        <w:tc>
+          <w:tcPr>
+            <w:tcW w:w="3117" w:type="dxa"/>
+          </w:tcPr>
+          <w:p>
+            <w:proofErr w:type="spellStart"/>
+            <w:r>
+              <w:t>Kontroler</w:t>
+            </w:r>
+            <w:proofErr w:type="spellEnd"/>
+            <w:r>
+              <w:t xml:space="preserve"> </w:t>
+            </w:r>
+            <w:proofErr w:type="spellStart"/>
+            <w:r>
+              <w:t>odgovara</w:t>
+            </w:r>
+            <w:proofErr w:type="spellEnd"/>
+            <w:r>
+              <w:t xml:space="preserve"> </w:t>
+            </w:r>
+            <w:proofErr w:type="spellStart"/>
+            <w:r>
+              <w:t>sa</w:t>
+            </w:r>
+            <w:proofErr w:type="spellEnd"/>
+            <w:r>
+              <w:t xml:space="preserve"> </w:t>
+            </w:r>
+            <w:proofErr w:type="spellStart"/>
+            <w:r>
+              <w:t>ažuriranom</w:t>
+            </w:r>
+            <w:proofErr w:type="spellEnd"/>
+            <w:r>
+              <w:t xml:space="preserve"> </w:t>
+            </w:r>
+            <w:proofErr w:type="spellStart"/>
+            <w:r>
+              <w:t>listom</w:t>
+            </w:r>
+            <w:proofErr w:type="spellEnd"/>
+            <w:r>
+              <w:t xml:space="preserve"> </w:t>
+            </w:r>
+            <w:proofErr w:type="spellStart"/>
+            <w:r>
+              <w:t>uređaja</w:t>
+            </w:r>
+            <w:proofErr w:type="spellEnd"/>
+          </w:p>
+        </w:tc>
+      </w:tr>
     </w:tbl>
     <w:p>
       <w:pPr>
@@ -10465,7 +10166,6 @@
       <w:bookmarkStart w:id="16" w:name="_Toc207810038"/>
       <w:proofErr w:type="spellStart"/>
       <w:r>
-        <w:lastRenderedPageBreak/>
         <w:t>Predefinisana</w:t>
       </w:r>
       <w:proofErr w:type="spellEnd"/>
@@ -11292,6 +10992,7 @@
       </w:pPr>
       <w:proofErr w:type="spellStart"/>
       <w:r>
+        <w:lastRenderedPageBreak/>
         <w:t>Odgovor</w:t>
       </w:r>
       <w:proofErr w:type="spellEnd"/>
@@ -14542,7 +14243,6 @@
   <w:style w:type="character" w:default="1" w:styleId="DefaultParagraphFont">
     <w:name w:val="Default Paragraph Font"/>
     <w:uiPriority w:val="1"/>
-    <w:semiHidden/>
     <w:unhideWhenUsed/>
   </w:style>
   <w:style w:type="table" w:default="1" w:styleId="TableNormal">

</xml_diff>